<commit_message>
ENH: added code sections
</commit_message>
<xml_diff>
--- a/doc/Notes/UGM2025_ET/ET_abstract.docx
+++ b/doc/Notes/UGM2025_ET/ET_abstract.docx
@@ -1,6 +1,6 @@
 
 <file path=word/document.xml><?xml version="1.0" encoding="utf-8"?>
-<w:document xmlns:o="urn:schemas-microsoft-com:office:office" xmlns:r="http://schemas.openxmlformats.org/officeDocument/2006/relationships" xmlns:v="urn:schemas-microsoft-com:vml" xmlns:w="http://schemas.openxmlformats.org/wordprocessingml/2006/main" xmlns:w10="urn:schemas-microsoft-com:office:word" xmlns:wp="http://schemas.openxmlformats.org/drawingml/2006/wordprocessingDrawing" xmlns:wps="http://schemas.microsoft.com/office/word/2010/wordprocessingShape" xmlns:wpg="http://schemas.microsoft.com/office/word/2010/wordprocessingGroup" xmlns:mc="http://schemas.openxmlformats.org/markup-compatibility/2006" xmlns:wp14="http://schemas.microsoft.com/office/word/2010/wordprocessingDrawing" xmlns:w14="http://schemas.microsoft.com/office/word/2010/wordml" xmlns:w15="http://schemas.microsoft.com/office/word/2012/wordml" mc:Ignorable="w14 wp14 w15">
+<w:document xmlns:o="urn:schemas-microsoft-com:office:office" xmlns:r="http://schemas.openxmlformats.org/officeDocument/2006/relationships" xmlns:v="urn:schemas-microsoft-com:vml" xmlns:w="http://schemas.openxmlformats.org/wordprocessingml/2006/main" xmlns:w10="urn:schemas-microsoft-com:office:word" xmlns:wp="http://schemas.openxmlformats.org/drawingml/2006/wordprocessingDrawing" xmlns:pic="http://schemas.openxmlformats.org/drawingml/2006/picture" xmlns:wps="http://schemas.microsoft.com/office/word/2010/wordprocessingShape" xmlns:wpg="http://schemas.microsoft.com/office/word/2010/wordprocessingGroup" xmlns:mc="http://schemas.openxmlformats.org/markup-compatibility/2006" xmlns:wp14="http://schemas.microsoft.com/office/word/2010/wordprocessingDrawing" xmlns:w14="http://schemas.microsoft.com/office/word/2010/wordml" xmlns:w15="http://schemas.microsoft.com/office/word/2012/wordml" mc:Ignorable="w14 wp14 w15">
   <w:body>
     <w:p>
       <w:pPr>
@@ -97,33 +97,7 @@
           <w:sz w:val="22"/>
           <w:szCs w:val="22"/>
         </w:rPr>
-        <w:t>ESI-O</w:t>
-      </w:r>
-      <w:r>
-        <w:rPr>
-          <w:rFonts w:ascii="Times New Roman" w:hAnsi="Times New Roman"/>
-          <w:sz w:val="22"/>
-          <w:szCs w:val="22"/>
-        </w:rPr>
-        <w:t>penCFD, ext-mjanssens@esi-group.com</w:t>
-      </w:r>
-    </w:p>
-    <w:p>
-      <w:pPr>
-        <w:pStyle w:val="Affiliation"/>
-        <w:jc w:val="center"/>
-        <w:rPr>
-          <w:rFonts w:ascii="Times New Roman" w:hAnsi="Times New Roman"/>
-          <w:sz w:val="22"/>
-          <w:szCs w:val="22"/>
-        </w:rPr>
-      </w:pPr>
-      <w:r>
-        <w:rPr>
-          <w:rFonts w:ascii="Times New Roman" w:hAnsi="Times New Roman"/>
-          <w:sz w:val="22"/>
-          <w:szCs w:val="22"/>
-        </w:rPr>
+        <w:t>ESI-OpenCFD, ext-mjanssens@esi-group.com</w:t>
       </w:r>
     </w:p>
     <w:p>
@@ -195,43 +169,19 @@
         <w:rPr>
           <w:rFonts w:ascii="Times New Roman" w:hAnsi="Times New Roman"/>
         </w:rPr>
-        <w:t xml:space="preserve">This abstract describes implementing expression templates in OpenFOAM. OpenFOAM is implemented to allow </w:t>
-      </w:r>
-      <w:r>
-        <w:rPr>
-          <w:rFonts w:ascii="Times New Roman" w:hAnsi="Times New Roman"/>
-        </w:rPr>
-        <w:t xml:space="preserve">finite-volume modelling </w:t>
-      </w:r>
-      <w:r>
-        <w:rPr>
-          <w:rFonts w:ascii="Times New Roman" w:hAnsi="Times New Roman"/>
-        </w:rPr>
-        <w:t>us</w:t>
-      </w:r>
-      <w:r>
-        <w:rPr>
-          <w:rFonts w:ascii="Times New Roman" w:hAnsi="Times New Roman"/>
-        </w:rPr>
-        <w:t>ing an</w:t>
-      </w:r>
-      <w:r>
-        <w:rPr>
-          <w:rFonts w:ascii="Times New Roman" w:hAnsi="Times New Roman"/>
-        </w:rPr>
-        <w:t xml:space="preserve"> expression-like syntax. This comes with an overhead in terms of memory management. Especially in  modern computer architectures there is a large mismatch between the processing speed of the computation unit and the memory access speed, especially latency. This can be mitigated by increasing the memory speed through e.g. fast-memory caching or by making the bottom level implementation more memory-access aware. In this work we demonstrate a near-transparent implementation of </w:t>
-      </w:r>
-      <w:r>
-        <w:rPr>
-          <w:rFonts w:ascii="Times New Roman" w:hAnsi="Times New Roman"/>
-        </w:rPr>
-        <w:t>the latter</w:t>
-      </w:r>
-      <w:r>
-        <w:rPr>
-          <w:rFonts w:ascii="Times New Roman" w:hAnsi="Times New Roman"/>
-        </w:rPr>
-        <w:t xml:space="preserve"> using modern C++.</w:t>
+        <w:t xml:space="preserve">This abstract describes implementing expression templates in OpenFOAM. OpenFOAM is implemented to allow finite-volume modelling using an expression-like syntax. This comes with an overhead in terms of memory management. Especially in  modern computer architectures there is a large mismatch between the processing speed of the computation unit and the memory access speed, especially </w:t>
+      </w:r>
+      <w:r>
+        <w:rPr>
+          <w:rFonts w:ascii="Times New Roman" w:hAnsi="Times New Roman"/>
+        </w:rPr>
+        <w:t xml:space="preserve">with regards to </w:t>
+      </w:r>
+      <w:r>
+        <w:rPr>
+          <w:rFonts w:ascii="Times New Roman" w:hAnsi="Times New Roman"/>
+        </w:rPr>
+        <w:t>latency. This can be mitigated by increasing the memory speed through e.g. fast-memory caching or by making the bottom level implementation more memory-access aware. In this work we demonstrate a near-transparent implementation of the latter using modern C++.</w:t>
       </w:r>
     </w:p>
     <w:p>
@@ -242,9 +192,7 @@
         </w:rPr>
       </w:pPr>
       <w:r>
-        <w:rPr>
-          <w:rFonts w:ascii="Times New Roman" w:hAnsi="Times New Roman"/>
-        </w:rPr>
+        <w:rPr/>
       </w:r>
     </w:p>
     <w:p>
@@ -268,111 +216,55 @@
         <w:rPr>
           <w:rFonts w:ascii="Times New Roman" w:hAnsi="Times New Roman"/>
         </w:rPr>
-        <w:t xml:space="preserve">In expression templates any expression becomes an instantiation of a templated class. Each class implements the indexing operator ‘[]’. </w:t>
-      </w:r>
-      <w:r>
-        <w:rPr>
-          <w:rFonts w:ascii="Times New Roman" w:hAnsi="Times New Roman"/>
-        </w:rPr>
-        <w:t>Only when ‘evaluating’ the expression is this actual `[]’ operator used. Consider a typical OpenFOAM expression</w:t>
+        <w:t>In expression templates any expression becomes an instantiation of a templated class. Each class implements the indexing operator ‘[]’. Only when ‘evaluating’ the expression is this actual `[]’ operator used. Consider a typical OpenFOAM expression</w:t>
       </w:r>
     </w:p>
     <w:p>
       <w:pPr>
         <w:pStyle w:val="Normal"/>
-        <w:rPr/>
-      </w:pPr>
-      <w:r>
-        <w:rPr/>
+        <w:rPr>
+          <w:rFonts w:ascii="Times New Roman" w:hAnsi="Times New Roman"/>
+        </w:rPr>
+      </w:pPr>
+      <w:r>
+        <w:rPr>
+          <w:rFonts w:ascii="Times New Roman" w:hAnsi="Times New Roman"/>
+        </w:rPr>
+      </w:r>
+    </w:p>
+    <w:p>
+      <w:pPr>
+        <w:pStyle w:val="Verbatim"/>
+        <w:rPr>
+          <w:lang w:val="de-DE"/>
+        </w:rPr>
+      </w:pPr>
+      <w:r>
+        <w:rPr>
+          <w:lang w:val="de-DE"/>
+        </w:rPr>
+        <w:t>scalarField A = B * C – D;</w:t>
       </w:r>
     </w:p>
     <w:p>
       <w:pPr>
         <w:pStyle w:val="Normal"/>
-        <w:ind w:left="567"/>
-        <w:jc w:val="right"/>
-        <w:rPr/>
-      </w:pPr>
-      <w:r>
-        <w:rPr/>
-      </w:r>
-      <m:oMath xmlns:m="http://schemas.openxmlformats.org/officeDocument/2006/math">
-        <m:r>
-          <w:rPr>
-            <w:rFonts w:ascii="Cambria Math" w:hAnsi="Cambria Math"/>
-          </w:rPr>
-          <m:t xml:space="preserve">scalarField</m:t>
-        </m:r>
-        <m:r>
-          <w:rPr>
-            <w:rFonts w:ascii="Cambria Math" w:hAnsi="Cambria Math"/>
-          </w:rPr>
-          <m:t xml:space="preserve">A</m:t>
-        </m:r>
-        <m:r>
-          <w:rPr>
-            <w:rFonts w:ascii="Cambria Math" w:hAnsi="Cambria Math"/>
-          </w:rPr>
-          <m:t xml:space="preserve">=</m:t>
-        </m:r>
-        <m:r>
-          <w:rPr>
-            <w:rFonts w:ascii="Cambria Math" w:hAnsi="Cambria Math"/>
-          </w:rPr>
-          <m:t xml:space="preserve">B</m:t>
-        </m:r>
-        <m:r>
-          <w:rPr>
-            <w:rFonts w:ascii="Cambria Math" w:hAnsi="Cambria Math"/>
-          </w:rPr>
-          <m:t xml:space="preserve">∗</m:t>
-        </m:r>
-        <m:r>
-          <w:rPr>
-            <w:rFonts w:ascii="Cambria Math" w:hAnsi="Cambria Math"/>
-          </w:rPr>
-          <m:t xml:space="preserve">C</m:t>
-        </m:r>
-        <m:r>
-          <w:rPr>
-            <w:rFonts w:ascii="Cambria Math" w:hAnsi="Cambria Math"/>
-          </w:rPr>
-          <m:t xml:space="preserve">−</m:t>
-        </m:r>
-        <m:r>
-          <w:rPr>
-            <w:rFonts w:ascii="Cambria Math" w:hAnsi="Cambria Math"/>
-          </w:rPr>
-          <m:t xml:space="preserve">D</m:t>
-        </m:r>
-      </m:oMath>
-      <w:r>
-        <w:rPr/>
-        <w:tab/>
-        <w:tab/>
-        <w:tab/>
-        <w:tab/>
-        <w:tab/>
-        <w:tab/>
-        <w:tab/>
-        <w:t>(1)</w:t>
+        <w:rPr>
+          <w:rFonts w:ascii="Times New Roman" w:hAnsi="Times New Roman"/>
+        </w:rPr>
+      </w:pPr>
+      <w:r>
+        <w:rPr>
+          <w:rFonts w:ascii="Times New Roman" w:hAnsi="Times New Roman"/>
+        </w:rPr>
       </w:r>
     </w:p>
     <w:p>
       <w:pPr>
         <w:pStyle w:val="Normal"/>
-        <w:ind w:left="567"/>
-        <w:jc w:val="right"/>
-        <w:rPr/>
-      </w:pPr>
-      <w:r>
-        <w:rPr/>
-      </w:r>
-    </w:p>
-    <w:p>
-      <w:pPr>
-        <w:pStyle w:val="Normal"/>
-        <w:rPr/>
+        <w:rPr>
+          <w:rFonts w:ascii="Times New Roman" w:hAnsi="Times New Roman"/>
+        </w:rPr>
       </w:pPr>
       <w:r>
         <w:rPr>
@@ -383,7 +275,7 @@
           <w:szCs w:val="20"/>
           <w:lang w:val="en-GB" w:eastAsia="en-US" w:bidi="ar-SA"/>
         </w:rPr>
-        <w:t>Thi</w:t>
+        <w:t xml:space="preserve">This will allocate a temporary for the result of multiplying B and C, </w:t>
       </w:r>
       <w:r>
         <w:rPr>
@@ -394,7 +286,7 @@
           <w:szCs w:val="20"/>
           <w:lang w:val="en-GB" w:eastAsia="en-US" w:bidi="ar-SA"/>
         </w:rPr>
-        <w:t xml:space="preserve">s will allocate a temporary for the result of multiplying B </w:t>
+        <w:t>subtract D from</w:t>
       </w:r>
       <w:r>
         <w:rPr>
@@ -405,26 +297,31 @@
           <w:szCs w:val="20"/>
           <w:lang w:val="en-GB" w:eastAsia="en-US" w:bidi="ar-SA"/>
         </w:rPr>
-        <w:t xml:space="preserve">and </w:t>
-      </w:r>
-      <w:r>
-        <w:rPr>
-          <w:rFonts w:eastAsia="Times New Roman" w:cs="Calibri" w:ascii="Times New Roman" w:hAnsi="Times New Roman"/>
-          <w:color w:val="000000"/>
-          <w:kern w:val="0"/>
-          <w:sz w:val="20"/>
-          <w:szCs w:val="20"/>
-          <w:lang w:val="en-GB" w:eastAsia="en-US" w:bidi="ar-SA"/>
-        </w:rPr>
-        <w:t>C, apply the square root operation to it and assign the contents to A</w:t>
-      </w:r>
-      <w:r>
-        <w:rPr/>
-        <w:t xml:space="preserve">. </w:t>
-      </w:r>
-      <w:r>
-        <w:rPr/>
-        <w:t xml:space="preserve">Using expression templating a class hierarchy is built up </w:t>
+        <w:t xml:space="preserve"> it and assign the contents to A</w:t>
+      </w:r>
+      <w:r>
+        <w:rPr>
+          <w:rFonts w:ascii="Times New Roman" w:hAnsi="Times New Roman"/>
+        </w:rPr>
+        <w:t xml:space="preserve">. Using expression templating </w:t>
+      </w:r>
+      <w:r>
+        <w:rPr>
+          <w:rFonts w:ascii="Times New Roman" w:hAnsi="Times New Roman"/>
+        </w:rPr>
+        <w:t xml:space="preserve">instead </w:t>
+      </w:r>
+      <w:r>
+        <w:rPr>
+          <w:rFonts w:ascii="Times New Roman" w:hAnsi="Times New Roman"/>
+        </w:rPr>
+        <w:t xml:space="preserve">a class hierarchy is built up </w:t>
+      </w:r>
+      <w:r>
+        <w:rPr>
+          <w:rFonts w:ascii="Times New Roman" w:hAnsi="Times New Roman"/>
+        </w:rPr>
+        <w:t>mirroring the expression:</w:t>
       </w:r>
     </w:p>
     <w:p>
@@ -435,101 +332,77 @@
         </w:rPr>
       </w:pPr>
       <w:r>
-        <w:rPr/>
+        <w:rPr>
+          <w:rFonts w:ascii="Times New Roman" w:hAnsi="Times New Roman"/>
+        </w:rPr>
+      </w:r>
+    </w:p>
+    <w:p>
+      <w:pPr>
+        <w:pStyle w:val="Verbatim"/>
+        <w:rPr>
+          <w:lang w:val="de-DE"/>
+        </w:rPr>
+      </w:pPr>
+      <w:r>
+        <w:rPr>
+          <w:lang w:val="de-DE"/>
+        </w:rPr>
+        <w:t>class subtract&lt;multiply&lt;scalar, scalar&gt;, scalar&gt;</w:t>
       </w:r>
     </w:p>
     <w:p>
       <w:pPr>
         <w:pStyle w:val="Normal"/>
-        <w:rPr/>
-      </w:pPr>
-      <w:r>
-        <w:rPr/>
+        <w:rPr>
+          <w:rFonts w:ascii="Times New Roman" w:hAnsi="Times New Roman"/>
+        </w:rPr>
+      </w:pPr>
+      <w:r>
+        <w:rPr>
+          <w:rFonts w:ascii="Times New Roman" w:hAnsi="Times New Roman"/>
+        </w:rPr>
       </w:r>
     </w:p>
     <w:p>
       <w:pPr>
         <w:pStyle w:val="Normal"/>
-        <w:ind w:left="567"/>
-        <w:jc w:val="center"/>
-        <w:rPr/>
-      </w:pPr>
-      <w:r>
-        <w:rPr/>
-      </w:r>
-      <m:oMathPara xmlns:m="http://schemas.openxmlformats.org/officeDocument/2006/math">
-        <m:oMathParaPr>
-          <m:jc m:val="center"/>
-        </m:oMathParaPr>
-        <m:oMath>
-          <m:r>
-            <w:rPr>
-              <w:rFonts w:ascii="Cambria Math" w:hAnsi="Cambria Math"/>
-            </w:rPr>
-            <m:t xml:space="preserve">class</m:t>
-          </m:r>
-          <m:r>
-            <w:rPr>
-              <w:rFonts w:ascii="Cambria Math" w:hAnsi="Cambria Math"/>
-            </w:rPr>
-            <m:t xml:space="preserve">subtract</m:t>
-          </m:r>
-          <m:r>
-            <w:rPr>
-              <w:rFonts w:ascii="Cambria Math" w:hAnsi="Cambria Math"/>
-            </w:rPr>
-            <m:t xml:space="preserve">&lt;</m:t>
-          </m:r>
-          <m:r>
-            <w:rPr>
-              <w:rFonts w:ascii="Cambria Math" w:hAnsi="Cambria Math"/>
-            </w:rPr>
-            <m:t xml:space="preserve">multiply</m:t>
-          </m:r>
-          <m:r>
-            <w:rPr>
-              <w:rFonts w:ascii="Cambria Math" w:hAnsi="Cambria Math"/>
-            </w:rPr>
-            <m:t xml:space="preserve">&lt;</m:t>
-          </m:r>
-          <m:r>
-            <w:rPr>
-              <w:rFonts w:ascii="Cambria Math" w:hAnsi="Cambria Math"/>
-            </w:rPr>
-            <m:t xml:space="preserve">scalar</m:t>
-          </m:r>
-          <m:r>
-            <w:rPr>
-              <w:rFonts w:ascii="Cambria Math" w:hAnsi="Cambria Math"/>
-            </w:rPr>
-            <m:t xml:space="preserve">,</m:t>
-          </m:r>
-          <m:r>
-            <w:rPr>
-              <w:rFonts w:ascii="Cambria Math" w:hAnsi="Cambria Math"/>
-            </w:rPr>
-            <m:t xml:space="preserve">scalar</m:t>
-          </m:r>
-          <m:r>
-            <w:rPr>
-              <w:rFonts w:ascii="Cambria Math" w:hAnsi="Cambria Math"/>
-            </w:rPr>
-            <m:t xml:space="preserve">&gt;</m:t>
-          </m:r>
-        </m:oMath>
-      </m:oMathPara>
+        <w:rPr>
+          <w:rFonts w:ascii="Times New Roman" w:hAnsi="Times New Roman"/>
+        </w:rPr>
+      </w:pPr>
+      <w:r>
+        <w:rPr>
+          <w:rFonts w:ascii="Times New Roman" w:hAnsi="Times New Roman"/>
+        </w:rPr>
+        <w:t>where its indexing operator ‘[]’ does the actual work: b[i]*c[i]-d[i]. In this implementation of expression templates the main OpenFOAM containers have been extended with a function to ‘wrap’ the contents in an expression form. Above expression can hence be writen as</w:t>
+      </w:r>
     </w:p>
     <w:p>
       <w:pPr>
         <w:pStyle w:val="Normal"/>
-        <w:ind w:left="567"/>
-        <w:jc w:val="right"/>
-        <w:rPr>
-          <w:rFonts w:ascii="Times New Roman" w:hAnsi="Times New Roman"/>
-        </w:rPr>
-      </w:pPr>
-      <w:r>
-        <w:rPr/>
+        <w:rPr>
+          <w:rFonts w:ascii="Times New Roman" w:hAnsi="Times New Roman"/>
+        </w:rPr>
+      </w:pPr>
+      <w:r>
+        <w:rPr>
+          <w:rFonts w:ascii="Times New Roman" w:hAnsi="Times New Roman"/>
+        </w:rPr>
+      </w:r>
+    </w:p>
+    <w:p>
+      <w:pPr>
+        <w:pStyle w:val="Verbatim"/>
+        <w:rPr>
+          <w:lang w:val="de-DE"/>
+        </w:rPr>
+      </w:pPr>
+      <w:r>
+        <w:rPr>
+          <w:lang w:val="de-DE"/>
+        </w:rPr>
+        <w:t>scalarField A = B.expr() * C.expr() – D.expr();</w:t>
       </w:r>
     </w:p>
     <w:p>
@@ -548,263 +421,13 @@
     <w:p>
       <w:pPr>
         <w:pStyle w:val="Normal"/>
-        <w:rPr/>
-      </w:pPr>
-      <w:r>
-        <w:rPr>
-          <w:rFonts w:eastAsia="Times New Roman" w:cs="Calibri" w:ascii="Times New Roman" w:hAnsi="Times New Roman"/>
-          <w:color w:val="000000"/>
-          <w:kern w:val="0"/>
-          <w:sz w:val="20"/>
-          <w:szCs w:val="20"/>
-          <w:lang w:val="en-GB" w:eastAsia="en-US" w:bidi="ar-SA"/>
-        </w:rPr>
-        <w:t xml:space="preserve">where </w:t>
-      </w:r>
-      <w:r>
-        <w:rPr>
-          <w:rFonts w:eastAsia="Times New Roman" w:cs="Calibri" w:ascii="Times New Roman" w:hAnsi="Times New Roman"/>
-          <w:color w:val="000000"/>
-          <w:kern w:val="0"/>
-          <w:sz w:val="20"/>
-          <w:szCs w:val="20"/>
-          <w:lang w:val="en-GB" w:eastAsia="en-US" w:bidi="ar-SA"/>
-        </w:rPr>
-        <w:t>its</w:t>
-      </w:r>
-      <w:r>
-        <w:rPr>
-          <w:rFonts w:eastAsia="Times New Roman" w:cs="Calibri" w:ascii="Times New Roman" w:hAnsi="Times New Roman"/>
-          <w:color w:val="000000"/>
-          <w:kern w:val="0"/>
-          <w:sz w:val="20"/>
-          <w:szCs w:val="20"/>
-          <w:lang w:val="en-GB" w:eastAsia="en-US" w:bidi="ar-SA"/>
-        </w:rPr>
-        <w:t xml:space="preserve"> indexing operator `[]` does the actual work: b[i]*c[i]-</w:t>
-      </w:r>
-      <w:r>
-        <w:rPr>
-          <w:rFonts w:eastAsia="Times New Roman" w:cs="Calibri" w:ascii="Times New Roman" w:hAnsi="Times New Roman"/>
-          <w:color w:val="000000"/>
-          <w:kern w:val="0"/>
-          <w:sz w:val="20"/>
-          <w:szCs w:val="20"/>
-          <w:lang w:val="en-GB" w:eastAsia="en-US" w:bidi="ar-SA"/>
-        </w:rPr>
-        <w:t>d[i]</w:t>
-      </w:r>
-      <w:r>
-        <w:rPr>
-          <w:rFonts w:eastAsia="Times New Roman" w:cs="Calibri" w:ascii="Times New Roman" w:hAnsi="Times New Roman"/>
-          <w:color w:val="000000"/>
-          <w:kern w:val="0"/>
-          <w:sz w:val="20"/>
-          <w:szCs w:val="20"/>
-          <w:lang w:val="en-GB" w:eastAsia="en-US" w:bidi="ar-SA"/>
-        </w:rPr>
-        <w:t xml:space="preserve">. </w:t>
-      </w:r>
-      <w:r>
-        <w:rPr>
-          <w:rFonts w:eastAsia="Times New Roman" w:cs="Calibri" w:ascii="Times New Roman" w:hAnsi="Times New Roman"/>
-          <w:color w:val="000000"/>
-          <w:kern w:val="0"/>
-          <w:sz w:val="20"/>
-          <w:szCs w:val="20"/>
-          <w:lang w:val="en-GB" w:eastAsia="en-US" w:bidi="ar-SA"/>
-        </w:rPr>
-        <w:t>To keep a choice between ‘normal’ field algebra and expression templating the relevant containers have been extended with a function to ‘wrap’ the contents in an expression form. Above expression can hence be written as</w:t>
-      </w:r>
-    </w:p>
-    <w:p>
-      <w:pPr>
-        <w:pStyle w:val="Normal"/>
-        <w:rPr>
-          <w:rFonts w:ascii="Times New Roman" w:hAnsi="Times New Roman"/>
-        </w:rPr>
-      </w:pPr>
-      <w:r>
-        <w:rPr/>
-      </w:r>
-    </w:p>
-    <w:p>
-      <w:pPr>
-        <w:pStyle w:val="Normal"/>
-        <w:rPr/>
-      </w:pPr>
-      <w:r>
-        <w:rPr/>
-      </w:r>
-    </w:p>
-    <w:p>
-      <w:pPr>
-        <w:pStyle w:val="Normal"/>
-        <w:ind w:left="567"/>
-        <w:jc w:val="right"/>
-        <w:rPr/>
-      </w:pPr>
-      <w:r>
-        <w:rPr/>
-      </w:r>
-      <m:oMath xmlns:m="http://schemas.openxmlformats.org/officeDocument/2006/math">
-        <m:r>
-          <w:rPr>
-            <w:rFonts w:ascii="Cambria Math" w:hAnsi="Cambria Math"/>
-          </w:rPr>
-          <m:t xml:space="preserve">scalarField</m:t>
-        </m:r>
-        <m:r>
-          <w:rPr>
-            <w:rFonts w:ascii="Cambria Math" w:hAnsi="Cambria Math"/>
-          </w:rPr>
-          <m:t xml:space="preserve">A</m:t>
-        </m:r>
-        <m:r>
-          <w:rPr>
-            <w:rFonts w:ascii="Cambria Math" w:hAnsi="Cambria Math"/>
-          </w:rPr>
-          <m:t xml:space="preserve">=</m:t>
-        </m:r>
-        <m:r>
-          <w:rPr>
-            <w:rFonts w:ascii="Cambria Math" w:hAnsi="Cambria Math"/>
-          </w:rPr>
-          <m:t xml:space="preserve">B</m:t>
-        </m:r>
-        <m:r>
-          <w:rPr>
-            <w:rFonts w:ascii="Cambria Math" w:hAnsi="Cambria Math"/>
-          </w:rPr>
-          <m:t xml:space="preserve">.</m:t>
-        </m:r>
-        <m:r>
-          <w:rPr>
-            <w:rFonts w:ascii="Cambria Math" w:hAnsi="Cambria Math"/>
-          </w:rPr>
-          <m:t xml:space="preserve">expr</m:t>
-        </m:r>
-        <m:d>
-          <m:dPr>
-            <m:begChr m:val="("/>
-            <m:endChr m:val=")"/>
-          </m:dPr>
-        </m:d>
-        <m:r>
-          <w:rPr>
-            <w:rFonts w:ascii="Cambria Math" w:hAnsi="Cambria Math"/>
-          </w:rPr>
-          <m:t xml:space="preserve">∗</m:t>
-        </m:r>
-        <m:r>
-          <w:rPr>
-            <w:rFonts w:ascii="Cambria Math" w:hAnsi="Cambria Math"/>
-          </w:rPr>
-          <m:t xml:space="preserve">C</m:t>
-        </m:r>
-        <m:r>
-          <w:rPr>
-            <w:rFonts w:ascii="Cambria Math" w:hAnsi="Cambria Math"/>
-          </w:rPr>
-          <m:t xml:space="preserve">.</m:t>
-        </m:r>
-        <m:r>
-          <w:rPr>
-            <w:rFonts w:ascii="Cambria Math" w:hAnsi="Cambria Math"/>
-          </w:rPr>
-          <m:t xml:space="preserve">expr</m:t>
-        </m:r>
-        <m:d>
-          <m:dPr>
-            <m:begChr m:val="("/>
-            <m:endChr m:val=")"/>
-          </m:dPr>
-        </m:d>
-        <m:r>
-          <w:rPr>
-            <w:rFonts w:ascii="Cambria Math" w:hAnsi="Cambria Math"/>
-          </w:rPr>
-          <m:t xml:space="preserve">−</m:t>
-        </m:r>
-        <m:r>
-          <w:rPr>
-            <w:rFonts w:ascii="Cambria Math" w:hAnsi="Cambria Math"/>
-          </w:rPr>
-          <m:t xml:space="preserve">D</m:t>
-        </m:r>
-        <m:r>
-          <w:rPr>
-            <w:rFonts w:ascii="Cambria Math" w:hAnsi="Cambria Math"/>
-          </w:rPr>
-          <m:t xml:space="preserve">.</m:t>
-        </m:r>
-        <m:r>
-          <w:rPr>
-            <w:rFonts w:ascii="Cambria Math" w:hAnsi="Cambria Math"/>
-          </w:rPr>
-          <m:t xml:space="preserve">expr</m:t>
-        </m:r>
-        <m:d>
-          <m:dPr>
-            <m:begChr m:val="("/>
-            <m:endChr m:val=")"/>
-          </m:dPr>
-        </m:d>
-      </m:oMath>
-      <w:r>
-        <w:rPr/>
-        <w:tab/>
-        <w:tab/>
-        <w:tab/>
-        <w:tab/>
-        <w:tab/>
-        <w:tab/>
-        <w:tab/>
-        <w:t>(1)</w:t>
-      </w:r>
-    </w:p>
-    <w:p>
-      <w:pPr>
-        <w:pStyle w:val="Normal"/>
-        <w:ind w:left="567"/>
-        <w:jc w:val="right"/>
-        <w:rPr/>
-      </w:pPr>
-      <w:r>
-        <w:rPr/>
-      </w:r>
-    </w:p>
-    <w:p>
-      <w:pPr>
-        <w:pStyle w:val="Normal"/>
-        <w:rPr>
-          <w:rFonts w:ascii="Times New Roman" w:hAnsi="Times New Roman"/>
-        </w:rPr>
-      </w:pPr>
-      <w:r>
-        <w:rPr>
-          <w:rFonts w:ascii="Times New Roman" w:hAnsi="Times New Roman"/>
-        </w:rPr>
-        <w:t xml:space="preserve">This same syntax can also be used for GeometricFields (field plus boundary conditions) </w:t>
-      </w:r>
-      <w:r>
-        <w:rPr>
-          <w:rFonts w:ascii="Times New Roman" w:hAnsi="Times New Roman"/>
-        </w:rPr>
-        <w:t>and the most often used containers. There are two categories: can they be wrapped into expressions and can they be assigned to using an expression (as in above expression)</w:t>
-      </w:r>
-    </w:p>
-    <w:p>
-      <w:pPr>
-        <w:pStyle w:val="Normal"/>
-        <w:rPr>
-          <w:rFonts w:ascii="Times New Roman" w:hAnsi="Times New Roman"/>
-        </w:rPr>
-      </w:pPr>
-      <w:r>
-        <w:rPr>
-          <w:rFonts w:ascii="Times New Roman" w:hAnsi="Times New Roman"/>
-        </w:rPr>
+        <w:rPr>
+          <w:rFonts w:ascii="Times New Roman" w:hAnsi="Times New Roman"/>
+        </w:rPr>
+      </w:pPr>
+      <w:r>
+        <w:rPr/>
+        <w:t>This same syntax can also be used for GeometricFields (field plus boundary conditions) and the most often used containers. There are two categories: can they be wrapped into expressions and can they be assigned to using an expression (as in above expression)</w:t>
       </w:r>
     </w:p>
     <w:p>
@@ -832,13 +455,7 @@
         <w:rPr>
           <w:rFonts w:ascii="Times New Roman" w:hAnsi="Times New Roman"/>
         </w:rPr>
-        <w:t xml:space="preserve">Table 1: </w:t>
-      </w:r>
-      <w:r>
-        <w:rPr>
-          <w:rFonts w:ascii="Times New Roman" w:hAnsi="Times New Roman"/>
-        </w:rPr>
-        <w:t>Container expression template support</w:t>
+        <w:t>Table 1: Container expression template support</w:t>
       </w:r>
     </w:p>
     <w:p>
@@ -871,15 +488,15 @@
         <w:tblLook w:val="04a0" w:noHBand="0" w:noVBand="1" w:firstColumn="1" w:lastRow="0" w:lastColumn="0" w:firstRow="1"/>
       </w:tblPr>
       <w:tblGrid>
-        <w:gridCol w:w="4815"/>
-        <w:gridCol w:w="2340"/>
+        <w:gridCol w:w="4814"/>
+        <w:gridCol w:w="2341"/>
         <w:gridCol w:w="2355"/>
       </w:tblGrid>
       <w:tr>
         <w:trPr/>
         <w:tc>
           <w:tcPr>
-            <w:tcW w:w="4815" w:type="dxa"/>
+            <w:tcW w:w="4814" w:type="dxa"/>
             <w:tcBorders>
               <w:left w:val="nil"/>
               <w:right w:val="nil"/>
@@ -911,7 +528,7 @@
         </w:tc>
         <w:tc>
           <w:tcPr>
-            <w:tcW w:w="2340" w:type="dxa"/>
+            <w:tcW w:w="2341" w:type="dxa"/>
             <w:tcBorders>
               <w:left w:val="nil"/>
               <w:right w:val="nil"/>
@@ -978,7 +595,7 @@
         <w:trPr/>
         <w:tc>
           <w:tcPr>
-            <w:tcW w:w="4815" w:type="dxa"/>
+            <w:tcW w:w="4814" w:type="dxa"/>
             <w:tcBorders>
               <w:top w:val="nil"/>
               <w:left w:val="nil"/>
@@ -1010,7 +627,7 @@
         </w:tc>
         <w:tc>
           <w:tcPr>
-            <w:tcW w:w="2340" w:type="dxa"/>
+            <w:tcW w:w="2341" w:type="dxa"/>
             <w:tcBorders>
               <w:top w:val="nil"/>
               <w:left w:val="nil"/>
@@ -1036,16 +653,7 @@
                 <w:bCs w:val="false"/>
                 <w:sz w:val="20"/>
               </w:rPr>
-              <w:t>.</w:t>
-            </w:r>
-            <w:r>
-              <w:rPr>
-                <w:rFonts w:ascii="Times New Roman" w:hAnsi="Times New Roman"/>
-                <w:b w:val="false"/>
-                <w:bCs w:val="false"/>
-                <w:sz w:val="20"/>
-              </w:rPr>
-              <w:t>expr()</w:t>
+              <w:t>.expr()</w:t>
             </w:r>
           </w:p>
         </w:tc>
@@ -1086,7 +694,7 @@
         <w:trPr/>
         <w:tc>
           <w:tcPr>
-            <w:tcW w:w="4815" w:type="dxa"/>
+            <w:tcW w:w="4814" w:type="dxa"/>
             <w:tcBorders>
               <w:top w:val="nil"/>
               <w:left w:val="nil"/>
@@ -1118,7 +726,7 @@
         </w:tc>
         <w:tc>
           <w:tcPr>
-            <w:tcW w:w="2340" w:type="dxa"/>
+            <w:tcW w:w="2341" w:type="dxa"/>
             <w:tcBorders>
               <w:top w:val="nil"/>
               <w:left w:val="nil"/>
@@ -1144,16 +752,7 @@
                 <w:bCs w:val="false"/>
                 <w:sz w:val="20"/>
               </w:rPr>
-              <w:t>.</w:t>
-            </w:r>
-            <w:r>
-              <w:rPr>
-                <w:rFonts w:ascii="Times New Roman" w:hAnsi="Times New Roman"/>
-                <w:b w:val="false"/>
-                <w:bCs w:val="false"/>
-                <w:sz w:val="20"/>
-              </w:rPr>
-              <w:t>expr()</w:t>
+              <w:t>.expr()</w:t>
             </w:r>
           </w:p>
         </w:tc>
@@ -1194,7 +793,7 @@
         <w:trPr/>
         <w:tc>
           <w:tcPr>
-            <w:tcW w:w="4815" w:type="dxa"/>
+            <w:tcW w:w="4814" w:type="dxa"/>
             <w:tcBorders>
               <w:top w:val="nil"/>
               <w:left w:val="nil"/>
@@ -1226,7 +825,7 @@
         </w:tc>
         <w:tc>
           <w:tcPr>
-            <w:tcW w:w="2340" w:type="dxa"/>
+            <w:tcW w:w="2341" w:type="dxa"/>
             <w:tcBorders>
               <w:top w:val="nil"/>
               <w:left w:val="nil"/>
@@ -1252,16 +851,7 @@
                 <w:bCs w:val="false"/>
                 <w:sz w:val="20"/>
               </w:rPr>
-              <w:t>.</w:t>
-            </w:r>
-            <w:r>
-              <w:rPr>
-                <w:rFonts w:ascii="Times New Roman" w:hAnsi="Times New Roman"/>
-                <w:b w:val="false"/>
-                <w:bCs w:val="false"/>
-                <w:sz w:val="20"/>
-              </w:rPr>
-              <w:t>expr()</w:t>
+              <w:t>.expr()</w:t>
             </w:r>
           </w:p>
         </w:tc>
@@ -1302,7 +892,7 @@
         <w:trPr/>
         <w:tc>
           <w:tcPr>
-            <w:tcW w:w="4815" w:type="dxa"/>
+            <w:tcW w:w="4814" w:type="dxa"/>
             <w:tcBorders>
               <w:top w:val="nil"/>
               <w:left w:val="nil"/>
@@ -1328,22 +918,13 @@
                 <w:bCs w:val="false"/>
                 <w:sz w:val="20"/>
               </w:rPr>
-              <w:t>tmp&lt;</w:t>
-            </w:r>
-            <w:r>
-              <w:rPr>
-                <w:rFonts w:ascii="Times New Roman" w:hAnsi="Times New Roman"/>
-                <w:b w:val="false"/>
-                <w:bCs w:val="false"/>
-                <w:sz w:val="20"/>
-              </w:rPr>
-              <w:t>Field&gt;</w:t>
+              <w:t>tmp&lt;Field&gt;</w:t>
             </w:r>
           </w:p>
         </w:tc>
         <w:tc>
           <w:tcPr>
-            <w:tcW w:w="2340" w:type="dxa"/>
+            <w:tcW w:w="2341" w:type="dxa"/>
             <w:tcBorders>
               <w:top w:val="nil"/>
               <w:left w:val="nil"/>
@@ -1369,16 +950,7 @@
                 <w:bCs w:val="false"/>
                 <w:sz w:val="20"/>
               </w:rPr>
-              <w:t>.</w:t>
-            </w:r>
-            <w:r>
-              <w:rPr>
-                <w:rFonts w:ascii="Times New Roman" w:hAnsi="Times New Roman"/>
-                <w:b w:val="false"/>
-                <w:bCs w:val="false"/>
-                <w:sz w:val="20"/>
-              </w:rPr>
-              <w:t>expr()</w:t>
+              <w:t>.expr()</w:t>
             </w:r>
           </w:p>
         </w:tc>
@@ -1419,7 +991,7 @@
         <w:trPr/>
         <w:tc>
           <w:tcPr>
-            <w:tcW w:w="4815" w:type="dxa"/>
+            <w:tcW w:w="4814" w:type="dxa"/>
             <w:tcBorders>
               <w:top w:val="nil"/>
               <w:left w:val="nil"/>
@@ -1451,7 +1023,7 @@
         </w:tc>
         <w:tc>
           <w:tcPr>
-            <w:tcW w:w="2340" w:type="dxa"/>
+            <w:tcW w:w="2341" w:type="dxa"/>
             <w:tcBorders>
               <w:top w:val="nil"/>
               <w:left w:val="nil"/>
@@ -1518,7 +1090,7 @@
         </w:trPr>
         <w:tc>
           <w:tcPr>
-            <w:tcW w:w="4815" w:type="dxa"/>
+            <w:tcW w:w="4814" w:type="dxa"/>
             <w:tcBorders>
               <w:top w:val="nil"/>
               <w:left w:val="nil"/>
@@ -1544,31 +1116,13 @@
                 <w:bCs w:val="false"/>
                 <w:sz w:val="20"/>
               </w:rPr>
-              <w:t xml:space="preserve">DimensionedType (for constant </w:t>
-            </w:r>
-            <w:r>
-              <w:rPr>
-                <w:rFonts w:ascii="Times New Roman" w:hAnsi="Times New Roman"/>
-                <w:b w:val="false"/>
-                <w:bCs w:val="false"/>
-                <w:sz w:val="20"/>
-              </w:rPr>
-              <w:t>Field</w:t>
-            </w:r>
-            <w:r>
-              <w:rPr>
-                <w:rFonts w:ascii="Times New Roman" w:hAnsi="Times New Roman"/>
-                <w:b w:val="false"/>
-                <w:bCs w:val="false"/>
-                <w:sz w:val="20"/>
-              </w:rPr>
-              <w:t>)</w:t>
+              <w:t>DimensionedType (for constant Field)</w:t>
             </w:r>
           </w:p>
         </w:tc>
         <w:tc>
           <w:tcPr>
-            <w:tcW w:w="2340" w:type="dxa"/>
+            <w:tcW w:w="2341" w:type="dxa"/>
             <w:tcBorders>
               <w:top w:val="nil"/>
               <w:left w:val="nil"/>
@@ -1594,16 +1148,7 @@
                 <w:bCs w:val="false"/>
                 <w:sz w:val="20"/>
               </w:rPr>
-              <w:t>.</w:t>
-            </w:r>
-            <w:r>
-              <w:rPr>
-                <w:rFonts w:ascii="Times New Roman" w:hAnsi="Times New Roman"/>
-                <w:b w:val="false"/>
-                <w:bCs w:val="false"/>
-                <w:sz w:val="20"/>
-              </w:rPr>
-              <w:t>expr(&lt;size&gt;)</w:t>
+              <w:t>.expr(&lt;size&gt;)</w:t>
             </w:r>
           </w:p>
         </w:tc>
@@ -1646,7 +1191,7 @@
         </w:trPr>
         <w:tc>
           <w:tcPr>
-            <w:tcW w:w="4815" w:type="dxa"/>
+            <w:tcW w:w="4814" w:type="dxa"/>
             <w:tcBorders>
               <w:top w:val="nil"/>
               <w:left w:val="nil"/>
@@ -1678,7 +1223,7 @@
         </w:tc>
         <w:tc>
           <w:tcPr>
-            <w:tcW w:w="2340" w:type="dxa"/>
+            <w:tcW w:w="2341" w:type="dxa"/>
             <w:tcBorders>
               <w:top w:val="nil"/>
               <w:left w:val="nil"/>
@@ -1704,16 +1249,7 @@
                 <w:bCs w:val="false"/>
                 <w:sz w:val="20"/>
               </w:rPr>
-              <w:t>.</w:t>
-            </w:r>
-            <w:r>
-              <w:rPr>
-                <w:rFonts w:ascii="Times New Roman" w:hAnsi="Times New Roman"/>
-                <w:b w:val="false"/>
-                <w:bCs w:val="false"/>
-                <w:sz w:val="20"/>
-              </w:rPr>
-              <w:t>expr(&lt;GeoField&gt;)</w:t>
+              <w:t>.expr(&lt;GeoField&gt;)</w:t>
             </w:r>
           </w:p>
         </w:tc>
@@ -1754,7 +1290,7 @@
         <w:trPr/>
         <w:tc>
           <w:tcPr>
-            <w:tcW w:w="4815" w:type="dxa"/>
+            <w:tcW w:w="4814" w:type="dxa"/>
             <w:tcBorders>
               <w:top w:val="nil"/>
               <w:left w:val="nil"/>
@@ -1786,7 +1322,7 @@
         </w:tc>
         <w:tc>
           <w:tcPr>
-            <w:tcW w:w="2340" w:type="dxa"/>
+            <w:tcW w:w="2341" w:type="dxa"/>
             <w:tcBorders>
               <w:top w:val="nil"/>
               <w:left w:val="nil"/>
@@ -1812,16 +1348,7 @@
                 <w:bCs w:val="false"/>
                 <w:sz w:val="20"/>
               </w:rPr>
-              <w:t>.</w:t>
-            </w:r>
-            <w:r>
-              <w:rPr>
-                <w:rFonts w:ascii="Times New Roman" w:hAnsi="Times New Roman"/>
-                <w:b w:val="false"/>
-                <w:bCs w:val="false"/>
-                <w:sz w:val="20"/>
-              </w:rPr>
-              <w:t>expr()</w:t>
+              <w:t>.expr()</w:t>
             </w:r>
           </w:p>
         </w:tc>
@@ -1862,10 +1389,14 @@
     <w:p>
       <w:pPr>
         <w:pStyle w:val="Normal"/>
-        <w:rPr/>
-      </w:pPr>
-      <w:r>
-        <w:rPr/>
+        <w:rPr>
+          <w:rFonts w:ascii="Times New Roman" w:hAnsi="Times New Roman"/>
+        </w:rPr>
+      </w:pPr>
+      <w:r>
+        <w:rPr>
+          <w:rFonts w:ascii="Times New Roman" w:hAnsi="Times New Roman"/>
+        </w:rPr>
       </w:r>
     </w:p>
     <w:p>
@@ -1876,10 +1407,16 @@
         </w:rPr>
       </w:pPr>
       <w:r>
-        <w:rPr>
-          <w:rFonts w:ascii="Times New Roman" w:hAnsi="Times New Roman"/>
-        </w:rPr>
-        <w:t>Above framework supports most functions (e.g. min, sqrt). The exception is the fvMatrix expression class which only supports linear operations.</w:t>
+        <w:rPr/>
+        <w:t xml:space="preserve">Above framework supports most </w:t>
+      </w:r>
+      <w:r>
+        <w:rPr/>
+        <w:t xml:space="preserve">field </w:t>
+      </w:r>
+      <w:r>
+        <w:rPr/>
+        <w:t>functions (e.g. min, sqrt). The exception is the fvMatrix expression class which only supports linear operations.</w:t>
       </w:r>
     </w:p>
     <w:p>
@@ -1890,9 +1427,7 @@
         </w:rPr>
       </w:pPr>
       <w:r>
-        <w:rPr>
-          <w:rFonts w:ascii="Times New Roman" w:hAnsi="Times New Roman"/>
-        </w:rPr>
+        <w:rPr/>
       </w:r>
     </w:p>
     <w:p>
@@ -1916,13 +1451,286 @@
         <w:rPr>
           <w:rFonts w:ascii="Times New Roman" w:hAnsi="Times New Roman"/>
         </w:rPr>
-        <w:t>A typical use of above expression template would be in complex modelling. A</w:t>
-      </w:r>
-      <w:r>
-        <w:rPr>
-          <w:rFonts w:ascii="Times New Roman" w:hAnsi="Times New Roman"/>
-        </w:rPr>
-        <w:t>s a test the kOmegeSST turbulence model has been fitted with above expressions. E.g. original code:</w:t>
+        <w:t>A typical use of above expression template would be in complex modelling. As a test the kOmeg</w:t>
+      </w:r>
+      <w:r>
+        <w:rPr>
+          <w:rFonts w:ascii="Times New Roman" w:hAnsi="Times New Roman"/>
+        </w:rPr>
+        <w:t>a</w:t>
+      </w:r>
+      <w:r>
+        <w:rPr>
+          <w:rFonts w:ascii="Times New Roman" w:hAnsi="Times New Roman"/>
+        </w:rPr>
+        <w:t xml:space="preserve">SST turbulence model has been fitted with above expressions. </w:t>
+      </w:r>
+      <w:r>
+        <w:rPr>
+          <w:rFonts w:ascii="Times New Roman" w:hAnsi="Times New Roman"/>
+        </w:rPr>
+        <w:t xml:space="preserve">As an example one of the base functions ‘F1’ becomes </w:t>
+      </w:r>
+      <w:r>
+        <w:rPr>
+          <w:rFonts w:ascii="Times New Roman" w:hAnsi="Times New Roman"/>
+        </w:rPr>
+        <w:t>a templated function</w:t>
+      </w:r>
+    </w:p>
+    <w:p>
+      <w:pPr>
+        <w:pStyle w:val="Verbatim"/>
+        <w:rPr>
+          <w:lang w:val="de-DE"/>
+        </w:rPr>
+      </w:pPr>
+      <w:r>
+        <w:rPr/>
+        <w:t>auto arg1 = min</w:t>
+      </w:r>
+    </w:p>
+    <w:p>
+      <w:pPr>
+        <w:pStyle w:val="Verbatim"/>
+        <w:rPr>
+          <w:lang w:val="de-DE"/>
+        </w:rPr>
+      </w:pPr>
+      <w:r>
+        <w:rPr/>
+        <w:t>(</w:t>
+      </w:r>
+    </w:p>
+    <w:p>
+      <w:pPr>
+        <w:pStyle w:val="Verbatim"/>
+        <w:rPr>
+          <w:lang w:val="de-DE"/>
+        </w:rPr>
+      </w:pPr>
+      <w:r>
+        <w:rPr/>
+        <w:t xml:space="preserve">    </w:t>
+      </w:r>
+      <w:r>
+        <w:rPr/>
+        <w:t>min</w:t>
+      </w:r>
+    </w:p>
+    <w:p>
+      <w:pPr>
+        <w:pStyle w:val="Verbatim"/>
+        <w:rPr>
+          <w:lang w:val="de-DE"/>
+        </w:rPr>
+      </w:pPr>
+      <w:r>
+        <w:rPr/>
+        <w:t xml:space="preserve">    </w:t>
+      </w:r>
+      <w:r>
+        <w:rPr/>
+        <w:t>(</w:t>
+      </w:r>
+    </w:p>
+    <w:p>
+      <w:pPr>
+        <w:pStyle w:val="Verbatim"/>
+        <w:rPr>
+          <w:lang w:val="de-DE"/>
+        </w:rPr>
+      </w:pPr>
+      <w:r>
+        <w:rPr/>
+        <w:t xml:space="preserve">        </w:t>
+      </w:r>
+      <w:r>
+        <w:rPr/>
+        <w:t>max</w:t>
+      </w:r>
+    </w:p>
+    <w:p>
+      <w:pPr>
+        <w:pStyle w:val="Verbatim"/>
+        <w:rPr>
+          <w:lang w:val="de-DE"/>
+        </w:rPr>
+      </w:pPr>
+      <w:r>
+        <w:rPr/>
+        <w:t xml:space="preserve">        </w:t>
+      </w:r>
+      <w:r>
+        <w:rPr/>
+        <w:t>(</w:t>
+      </w:r>
+    </w:p>
+    <w:p>
+      <w:pPr>
+        <w:pStyle w:val="Verbatim"/>
+        <w:rPr>
+          <w:lang w:val="de-DE"/>
+        </w:rPr>
+      </w:pPr>
+      <w:r>
+        <w:rPr/>
+        <w:t xml:space="preserve">            </w:t>
+      </w:r>
+      <w:r>
+        <w:rPr/>
+        <w:t>(one/betaStar)*sqrt(k_.expr())/(omega_.expr()*y_.expr()),</w:t>
+      </w:r>
+    </w:p>
+    <w:p>
+      <w:pPr>
+        <w:pStyle w:val="Verbatim"/>
+        <w:rPr>
+          <w:lang w:val="de-DE"/>
+        </w:rPr>
+      </w:pPr>
+      <w:r>
+        <w:rPr/>
+        <w:t xml:space="preserve">            </w:t>
+      </w:r>
+      <w:r>
+        <w:rPr/>
+        <w:t>fiveHundred</w:t>
+      </w:r>
+    </w:p>
+    <w:p>
+      <w:pPr>
+        <w:pStyle w:val="Verbatim"/>
+        <w:rPr>
+          <w:lang w:val="de-DE"/>
+        </w:rPr>
+      </w:pPr>
+      <w:r>
+        <w:rPr/>
+        <w:t xml:space="preserve">           </w:t>
+      </w:r>
+      <w:r>
+        <w:rPr/>
+        <w:t>*(this→mu().expr()/this→rho_.expr())</w:t>
+      </w:r>
+    </w:p>
+    <w:p>
+      <w:pPr>
+        <w:pStyle w:val="Verbatim"/>
+        <w:rPr>
+          <w:lang w:val="de-DE"/>
+        </w:rPr>
+      </w:pPr>
+      <w:r>
+        <w:rPr/>
+        <w:t xml:space="preserve">           </w:t>
+      </w:r>
+      <w:r>
+        <w:rPr/>
+        <w:t>/(sqr(y_.expr())*omega_.expr())</w:t>
+      </w:r>
+    </w:p>
+    <w:p>
+      <w:pPr>
+        <w:pStyle w:val="Verbatim"/>
+        <w:rPr>
+          <w:lang w:val="de-DE"/>
+        </w:rPr>
+      </w:pPr>
+      <w:r>
+        <w:rPr/>
+        <w:t xml:space="preserve">        </w:t>
+      </w:r>
+      <w:r>
+        <w:rPr/>
+        <w:t>),</w:t>
+      </w:r>
+    </w:p>
+    <w:p>
+      <w:pPr>
+        <w:pStyle w:val="Verbatim"/>
+        <w:rPr>
+          <w:lang w:val="de-DE"/>
+        </w:rPr>
+      </w:pPr>
+      <w:r>
+        <w:rPr/>
+        <w:t xml:space="preserve">        </w:t>
+      </w:r>
+      <w:r>
+        <w:rPr/>
+        <w:t>fourA</w:t>
+      </w:r>
+      <w:r>
+        <w:rPr/>
+        <w:t>lphaOmega2*k_.expr()/(CDkOmegaPlus*sqr(y_.expr()))</w:t>
+      </w:r>
+    </w:p>
+    <w:p>
+      <w:pPr>
+        <w:pStyle w:val="Verbatim"/>
+        <w:rPr>
+          <w:lang w:val="de-DE"/>
+        </w:rPr>
+      </w:pPr>
+      <w:r>
+        <w:rPr/>
+        <w:t xml:space="preserve">    </w:t>
+      </w:r>
+      <w:r>
+        <w:rPr/>
+        <w:t>),</w:t>
+      </w:r>
+    </w:p>
+    <w:p>
+      <w:pPr>
+        <w:pStyle w:val="Verbatim"/>
+        <w:rPr>
+          <w:lang w:val="de-DE"/>
+        </w:rPr>
+      </w:pPr>
+      <w:r>
+        <w:rPr/>
+        <w:t xml:space="preserve">    </w:t>
+      </w:r>
+      <w:r>
+        <w:rPr/>
+        <w:t>ten</w:t>
+      </w:r>
+    </w:p>
+    <w:p>
+      <w:pPr>
+        <w:pStyle w:val="Verbatim"/>
+        <w:rPr>
+          <w:lang w:val="de-DE"/>
+        </w:rPr>
+      </w:pPr>
+      <w:r>
+        <w:rPr/>
+        <w:t>);</w:t>
+      </w:r>
+    </w:p>
+    <w:p>
+      <w:pPr>
+        <w:pStyle w:val="Verbatim"/>
+        <w:rPr>
+          <w:lang w:val="de-DE"/>
+        </w:rPr>
+      </w:pPr>
+      <w:r>
+        <w:rPr/>
+      </w:r>
+    </w:p>
+    <w:p>
+      <w:pPr>
+        <w:pStyle w:val="Verbatim"/>
+        <w:rPr>
+          <w:lang w:val="de-DE"/>
+        </w:rPr>
+      </w:pPr>
+      <w:r>
+        <w:rPr/>
+        <w:t>return tanh(pow4(arg1));</w:t>
       </w:r>
     </w:p>
     <w:p>
@@ -1934,6 +1742,7 @@
       </w:pPr>
       <w:r>
         <w:rPr/>
+        <w:t xml:space="preserve"> </w:t>
       </w:r>
     </w:p>
     <w:p>
@@ -1944,16 +1753,8 @@
         </w:rPr>
       </w:pPr>
       <w:r>
-        <w:rPr>
-          <w:rFonts w:ascii="Times New Roman" w:hAnsi="Times New Roman"/>
-        </w:rPr>
-        <w:t xml:space="preserve">    </w:t>
-      </w:r>
-      <w:r>
-        <w:rPr>
-          <w:rFonts w:ascii="Times New Roman" w:hAnsi="Times New Roman"/>
-        </w:rPr>
-        <w:t>tmp&lt;volScalarField&gt; arg1 = min</w:t>
+        <w:rPr/>
+        <w:t xml:space="preserve">where all the constants (one, betaStar etc) are pre-declared as a DimensionedField(..).expr(). </w:t>
       </w:r>
     </w:p>
     <w:p>
@@ -1967,591 +1768,38 @@
         <w:rPr>
           <w:rFonts w:ascii="Times New Roman" w:hAnsi="Times New Roman"/>
         </w:rPr>
-        <w:t xml:space="preserve">    </w:t>
-      </w:r>
-      <w:r>
-        <w:rPr>
-          <w:rFonts w:ascii="Times New Roman" w:hAnsi="Times New Roman"/>
-        </w:rPr>
-        <w:t>(</w:t>
+      </w:r>
+    </w:p>
+    <w:p>
+      <w:pPr>
+        <w:pStyle w:val="Subtitle"/>
+        <w:rPr/>
+      </w:pPr>
+      <w:r>
+        <w:rPr/>
+        <w:t>Future WORK</w:t>
       </w:r>
     </w:p>
     <w:p>
       <w:pPr>
         <w:pStyle w:val="Normal"/>
-        <w:rPr>
-          <w:rFonts w:ascii="Times New Roman" w:hAnsi="Times New Roman"/>
-        </w:rPr>
-      </w:pPr>
-      <w:r>
-        <w:rPr>
-          <w:rFonts w:ascii="Times New Roman" w:hAnsi="Times New Roman"/>
-        </w:rPr>
-        <w:t xml:space="preserve">        </w:t>
-      </w:r>
-      <w:r>
-        <w:rPr>
-          <w:rFonts w:ascii="Times New Roman" w:hAnsi="Times New Roman"/>
-        </w:rPr>
-        <w:t>min</w:t>
-      </w:r>
-    </w:p>
-    <w:p>
-      <w:pPr>
-        <w:pStyle w:val="Normal"/>
-        <w:rPr>
-          <w:rFonts w:ascii="Times New Roman" w:hAnsi="Times New Roman"/>
-        </w:rPr>
-      </w:pPr>
-      <w:r>
-        <w:rPr>
-          <w:rFonts w:ascii="Times New Roman" w:hAnsi="Times New Roman"/>
-        </w:rPr>
-        <w:t xml:space="preserve">        </w:t>
-      </w:r>
-      <w:r>
-        <w:rPr>
-          <w:rFonts w:ascii="Times New Roman" w:hAnsi="Times New Roman"/>
-        </w:rPr>
-        <w:t>(</w:t>
-      </w:r>
-    </w:p>
-    <w:p>
-      <w:pPr>
-        <w:pStyle w:val="Normal"/>
-        <w:rPr>
-          <w:rFonts w:ascii="Times New Roman" w:hAnsi="Times New Roman"/>
-        </w:rPr>
-      </w:pPr>
-      <w:r>
-        <w:rPr>
-          <w:rFonts w:ascii="Times New Roman" w:hAnsi="Times New Roman"/>
-        </w:rPr>
-        <w:t xml:space="preserve">            </w:t>
-      </w:r>
-      <w:r>
-        <w:rPr>
-          <w:rFonts w:ascii="Times New Roman" w:hAnsi="Times New Roman"/>
-        </w:rPr>
-        <w:t>max</w:t>
-      </w:r>
-    </w:p>
-    <w:p>
-      <w:pPr>
-        <w:pStyle w:val="Normal"/>
-        <w:rPr>
-          <w:rFonts w:ascii="Times New Roman" w:hAnsi="Times New Roman"/>
-        </w:rPr>
-      </w:pPr>
-      <w:r>
-        <w:rPr>
-          <w:rFonts w:ascii="Times New Roman" w:hAnsi="Times New Roman"/>
-        </w:rPr>
-        <w:t xml:space="preserve">            </w:t>
-      </w:r>
-      <w:r>
-        <w:rPr>
-          <w:rFonts w:ascii="Times New Roman" w:hAnsi="Times New Roman"/>
-        </w:rPr>
-        <w:t>(</w:t>
-      </w:r>
-    </w:p>
-    <w:p>
-      <w:pPr>
-        <w:pStyle w:val="Normal"/>
-        <w:rPr>
-          <w:rFonts w:ascii="Times New Roman" w:hAnsi="Times New Roman"/>
-        </w:rPr>
-      </w:pPr>
-      <w:r>
-        <w:rPr>
-          <w:rFonts w:ascii="Times New Roman" w:hAnsi="Times New Roman"/>
-        </w:rPr>
-        <w:t xml:space="preserve">                </w:t>
-      </w:r>
-      <w:r>
-        <w:rPr>
-          <w:rFonts w:ascii="Times New Roman" w:hAnsi="Times New Roman"/>
-        </w:rPr>
-        <w:t>(scalar(1)/betaStar_)*sqrt(k_)/(omega_*y_),</w:t>
-      </w:r>
-    </w:p>
-    <w:p>
-      <w:pPr>
-        <w:pStyle w:val="Normal"/>
-        <w:rPr>
-          <w:rFonts w:ascii="Times New Roman" w:hAnsi="Times New Roman"/>
-        </w:rPr>
-      </w:pPr>
-      <w:r>
-        <w:rPr>
-          <w:rFonts w:ascii="Times New Roman" w:hAnsi="Times New Roman"/>
-        </w:rPr>
-        <w:t xml:space="preserve">                </w:t>
-      </w:r>
-      <w:r>
-        <w:rPr>
-          <w:rFonts w:ascii="Times New Roman" w:hAnsi="Times New Roman"/>
-        </w:rPr>
-        <w:t>scalar(500)*(this-&gt;mu()/this-&gt;rho_)/(sqr(y_)*omega_)</w:t>
-      </w:r>
-    </w:p>
-    <w:p>
-      <w:pPr>
-        <w:pStyle w:val="Normal"/>
-        <w:rPr>
-          <w:rFonts w:ascii="Times New Roman" w:hAnsi="Times New Roman"/>
-        </w:rPr>
-      </w:pPr>
-      <w:r>
-        <w:rPr>
-          <w:rFonts w:ascii="Times New Roman" w:hAnsi="Times New Roman"/>
-        </w:rPr>
-        <w:t xml:space="preserve">            </w:t>
-      </w:r>
-      <w:r>
-        <w:rPr>
-          <w:rFonts w:ascii="Times New Roman" w:hAnsi="Times New Roman"/>
-        </w:rPr>
-        <w:t>),</w:t>
-      </w:r>
-    </w:p>
-    <w:p>
-      <w:pPr>
-        <w:pStyle w:val="Normal"/>
-        <w:rPr>
-          <w:rFonts w:ascii="Times New Roman" w:hAnsi="Times New Roman"/>
-        </w:rPr>
-      </w:pPr>
-      <w:r>
-        <w:rPr>
-          <w:rFonts w:ascii="Times New Roman" w:hAnsi="Times New Roman"/>
-        </w:rPr>
-        <w:t xml:space="preserve">            </w:t>
-      </w:r>
-      <w:r>
-        <w:rPr>
-          <w:rFonts w:ascii="Times New Roman" w:hAnsi="Times New Roman"/>
-        </w:rPr>
-        <w:t>(4*alphaOmega2_)*k_/(CDkOmegaPlus*sqr(y_))</w:t>
-      </w:r>
-    </w:p>
-    <w:p>
-      <w:pPr>
-        <w:pStyle w:val="Normal"/>
-        <w:rPr>
-          <w:rFonts w:ascii="Times New Roman" w:hAnsi="Times New Roman"/>
-        </w:rPr>
-      </w:pPr>
-      <w:r>
-        <w:rPr>
-          <w:rFonts w:ascii="Times New Roman" w:hAnsi="Times New Roman"/>
-        </w:rPr>
-        <w:t xml:space="preserve">        </w:t>
-      </w:r>
-      <w:r>
-        <w:rPr>
-          <w:rFonts w:ascii="Times New Roman" w:hAnsi="Times New Roman"/>
-        </w:rPr>
-        <w:t>),</w:t>
-      </w:r>
-    </w:p>
-    <w:p>
-      <w:pPr>
-        <w:pStyle w:val="Normal"/>
-        <w:rPr>
-          <w:rFonts w:ascii="Times New Roman" w:hAnsi="Times New Roman"/>
-        </w:rPr>
-      </w:pPr>
-      <w:r>
-        <w:rPr>
-          <w:rFonts w:ascii="Times New Roman" w:hAnsi="Times New Roman"/>
-        </w:rPr>
-        <w:t xml:space="preserve">        </w:t>
-      </w:r>
-      <w:r>
-        <w:rPr>
-          <w:rFonts w:ascii="Times New Roman" w:hAnsi="Times New Roman"/>
-        </w:rPr>
-        <w:t>scalar(10)</w:t>
-      </w:r>
-    </w:p>
-    <w:p>
-      <w:pPr>
-        <w:pStyle w:val="Normal"/>
-        <w:rPr>
-          <w:rFonts w:ascii="Times New Roman" w:hAnsi="Times New Roman"/>
-        </w:rPr>
-      </w:pPr>
-      <w:r>
-        <w:rPr>
-          <w:rFonts w:ascii="Times New Roman" w:hAnsi="Times New Roman"/>
-        </w:rPr>
-        <w:t xml:space="preserve">    </w:t>
-      </w:r>
-      <w:r>
-        <w:rPr>
-          <w:rFonts w:ascii="Times New Roman" w:hAnsi="Times New Roman"/>
-        </w:rPr>
-        <w:t>);</w:t>
-      </w:r>
-    </w:p>
-    <w:p>
-      <w:pPr>
-        <w:pStyle w:val="Normal"/>
-        <w:rPr>
-          <w:rFonts w:ascii="Times New Roman" w:hAnsi="Times New Roman"/>
-        </w:rPr>
-      </w:pPr>
-      <w:r>
-        <w:rPr/>
-      </w:r>
-    </w:p>
-    <w:p>
-      <w:pPr>
-        <w:pStyle w:val="Normal"/>
-        <w:rPr>
-          <w:rFonts w:ascii="Times New Roman" w:hAnsi="Times New Roman"/>
-        </w:rPr>
-      </w:pPr>
-      <w:r>
-        <w:rPr>
-          <w:rFonts w:ascii="Times New Roman" w:hAnsi="Times New Roman"/>
-        </w:rPr>
-        <w:t xml:space="preserve">    </w:t>
-      </w:r>
-      <w:r>
-        <w:rPr>
-          <w:rFonts w:ascii="Times New Roman" w:hAnsi="Times New Roman"/>
-        </w:rPr>
-        <w:t>return tanh(pow4(arg1));</w:t>
-      </w:r>
-    </w:p>
-    <w:p>
-      <w:pPr>
-        <w:pStyle w:val="Normal"/>
-        <w:rPr>
-          <w:rFonts w:ascii="Times New Roman" w:hAnsi="Times New Roman"/>
-        </w:rPr>
-      </w:pPr>
-      <w:r>
-        <w:rPr/>
-      </w:r>
-    </w:p>
-    <w:p>
-      <w:pPr>
-        <w:pStyle w:val="Normal"/>
-        <w:rPr>
-          <w:rFonts w:ascii="Times New Roman" w:hAnsi="Times New Roman"/>
-        </w:rPr>
-      </w:pPr>
-      <w:r>
-        <w:rPr/>
-        <w:t>In expression template form this becomes</w:t>
-      </w:r>
-    </w:p>
-    <w:p>
-      <w:pPr>
-        <w:pStyle w:val="Normal"/>
-        <w:rPr>
-          <w:rFonts w:ascii="Times New Roman" w:hAnsi="Times New Roman"/>
-        </w:rPr>
-      </w:pPr>
-      <w:r>
-        <w:rPr/>
-      </w:r>
-    </w:p>
-    <w:p>
-      <w:pPr>
-        <w:pStyle w:val="Normal"/>
-        <w:rPr>
-          <w:rFonts w:ascii="Times New Roman" w:hAnsi="Times New Roman"/>
-        </w:rPr>
-      </w:pPr>
-      <w:r>
-        <w:rPr/>
-        <w:t xml:space="preserve">    </w:t>
-      </w:r>
-      <w:r>
-        <w:rPr/>
-        <w:t>auto arg1 = min</w:t>
-      </w:r>
-    </w:p>
-    <w:p>
-      <w:pPr>
-        <w:pStyle w:val="Normal"/>
-        <w:rPr>
-          <w:rFonts w:ascii="Times New Roman" w:hAnsi="Times New Roman"/>
-        </w:rPr>
-      </w:pPr>
-      <w:r>
-        <w:rPr/>
-        <w:t xml:space="preserve">    </w:t>
-      </w:r>
-      <w:r>
-        <w:rPr/>
-        <w:t>(</w:t>
-      </w:r>
-    </w:p>
-    <w:p>
-      <w:pPr>
-        <w:pStyle w:val="Normal"/>
-        <w:rPr>
-          <w:rFonts w:ascii="Times New Roman" w:hAnsi="Times New Roman"/>
-        </w:rPr>
-      </w:pPr>
-      <w:r>
-        <w:rPr/>
-        <w:t xml:space="preserve">        </w:t>
-      </w:r>
-      <w:r>
-        <w:rPr/>
-        <w:t>min</w:t>
-      </w:r>
-    </w:p>
-    <w:p>
-      <w:pPr>
-        <w:pStyle w:val="Normal"/>
-        <w:rPr>
-          <w:rFonts w:ascii="Times New Roman" w:hAnsi="Times New Roman"/>
-        </w:rPr>
-      </w:pPr>
-      <w:r>
-        <w:rPr/>
-        <w:t xml:space="preserve">        </w:t>
-      </w:r>
-      <w:r>
-        <w:rPr/>
-        <w:t>(</w:t>
-      </w:r>
-    </w:p>
-    <w:p>
-      <w:pPr>
-        <w:pStyle w:val="Normal"/>
-        <w:rPr>
-          <w:rFonts w:ascii="Times New Roman" w:hAnsi="Times New Roman"/>
-        </w:rPr>
-      </w:pPr>
-      <w:r>
-        <w:rPr/>
-        <w:t xml:space="preserve">            </w:t>
-      </w:r>
-      <w:r>
-        <w:rPr/>
-        <w:t>max</w:t>
-      </w:r>
-    </w:p>
-    <w:p>
-      <w:pPr>
-        <w:pStyle w:val="Normal"/>
-        <w:rPr>
-          <w:rFonts w:ascii="Times New Roman" w:hAnsi="Times New Roman"/>
-        </w:rPr>
-      </w:pPr>
-      <w:r>
-        <w:rPr/>
-        <w:t xml:space="preserve">            </w:t>
-      </w:r>
-      <w:r>
-        <w:rPr/>
-        <w:t>(</w:t>
-      </w:r>
-    </w:p>
-    <w:p>
-      <w:pPr>
-        <w:pStyle w:val="Normal"/>
-        <w:rPr>
-          <w:rFonts w:ascii="Times New Roman" w:hAnsi="Times New Roman"/>
-        </w:rPr>
-      </w:pPr>
-      <w:r>
-        <w:rPr/>
-        <w:t xml:space="preserve">                </w:t>
-      </w:r>
-      <w:r>
-        <w:rPr/>
-        <w:t>(one/betaStar)*sqrt(k_.expr())/(omega_.expr()*y_.expr()),</w:t>
-      </w:r>
-    </w:p>
-    <w:p>
-      <w:pPr>
-        <w:pStyle w:val="Normal"/>
-        <w:rPr>
-          <w:rFonts w:ascii="Times New Roman" w:hAnsi="Times New Roman"/>
-        </w:rPr>
-      </w:pPr>
-      <w:r>
-        <w:rPr/>
-        <w:t xml:space="preserve">                </w:t>
-      </w:r>
-      <w:r>
-        <w:rPr/>
-        <w:t>fiveHundred*(this-&gt;mu().expr()/this-&gt;rho_.expr())/(sqr(y_.expr())*omega_.expr())</w:t>
-      </w:r>
-    </w:p>
-    <w:p>
-      <w:pPr>
-        <w:pStyle w:val="Normal"/>
-        <w:rPr>
-          <w:rFonts w:ascii="Times New Roman" w:hAnsi="Times New Roman"/>
-        </w:rPr>
-      </w:pPr>
-      <w:r>
-        <w:rPr/>
-        <w:t xml:space="preserve">            </w:t>
-      </w:r>
-      <w:r>
-        <w:rPr/>
-        <w:t>),</w:t>
-      </w:r>
-    </w:p>
-    <w:p>
-      <w:pPr>
-        <w:pStyle w:val="Normal"/>
-        <w:rPr>
-          <w:rFonts w:ascii="Times New Roman" w:hAnsi="Times New Roman"/>
-        </w:rPr>
-      </w:pPr>
-      <w:r>
-        <w:rPr/>
-        <w:t xml:space="preserve">            </w:t>
-      </w:r>
-      <w:r>
-        <w:rPr/>
-        <w:t>volConstant(dummy, 4*alphaOmega2_)*k_.expr()/(CDkOmegaPlus*sqr(y_.expr()))</w:t>
-      </w:r>
-    </w:p>
-    <w:p>
-      <w:pPr>
-        <w:pStyle w:val="Normal"/>
-        <w:rPr>
-          <w:rFonts w:ascii="Times New Roman" w:hAnsi="Times New Roman"/>
-        </w:rPr>
-      </w:pPr>
-      <w:r>
-        <w:rPr/>
-        <w:t xml:space="preserve">        </w:t>
-      </w:r>
-      <w:r>
-        <w:rPr/>
-        <w:t>),</w:t>
-      </w:r>
-    </w:p>
-    <w:p>
-      <w:pPr>
-        <w:pStyle w:val="Normal"/>
-        <w:rPr>
-          <w:rFonts w:ascii="Times New Roman" w:hAnsi="Times New Roman"/>
-        </w:rPr>
-      </w:pPr>
-      <w:r>
-        <w:rPr/>
-        <w:t xml:space="preserve">        </w:t>
-      </w:r>
-      <w:r>
-        <w:rPr/>
-        <w:t>volConstant(dummy, 10)</w:t>
-      </w:r>
-    </w:p>
-    <w:p>
-      <w:pPr>
-        <w:pStyle w:val="Normal"/>
-        <w:rPr>
-          <w:rFonts w:ascii="Times New Roman" w:hAnsi="Times New Roman"/>
-        </w:rPr>
-      </w:pPr>
-      <w:r>
-        <w:rPr/>
-        <w:t xml:space="preserve">    </w:t>
-      </w:r>
-      <w:r>
-        <w:rPr/>
-        <w:t>);</w:t>
-      </w:r>
-    </w:p>
-    <w:p>
-      <w:pPr>
-        <w:pStyle w:val="Normal"/>
-        <w:rPr>
-          <w:rFonts w:ascii="Times New Roman" w:hAnsi="Times New Roman"/>
-        </w:rPr>
-      </w:pPr>
-      <w:r>
-        <w:rPr/>
-      </w:r>
-    </w:p>
-    <w:p>
-      <w:pPr>
-        <w:pStyle w:val="Normal"/>
-        <w:rPr>
-          <w:rFonts w:ascii="Times New Roman" w:hAnsi="Times New Roman"/>
-        </w:rPr>
-      </w:pPr>
-      <w:r>
-        <w:rPr/>
-        <w:t xml:space="preserve">    </w:t>
-      </w:r>
-      <w:r>
-        <w:rPr/>
-        <w:t>return tanh(pow4(arg1));</w:t>
-      </w:r>
-    </w:p>
-    <w:p>
-      <w:pPr>
-        <w:pStyle w:val="Normal"/>
-        <w:rPr>
-          <w:rFonts w:ascii="Times New Roman" w:hAnsi="Times New Roman"/>
-        </w:rPr>
-      </w:pPr>
-      <w:r>
-        <w:rPr/>
-      </w:r>
-    </w:p>
-    <w:p>
-      <w:pPr>
-        <w:pStyle w:val="Normal"/>
-        <w:rPr>
-          <w:rFonts w:ascii="Times New Roman" w:hAnsi="Times New Roman"/>
-        </w:rPr>
-      </w:pPr>
-      <w:r>
-        <w:rPr/>
-        <w:t>In above code excerpt `volConstant’ stands for a constants volScalarField.</w:t>
-      </w:r>
-    </w:p>
-    <w:p>
-      <w:pPr>
-        <w:pStyle w:val="Normal"/>
-        <w:rPr>
-          <w:rFonts w:ascii="Times New Roman" w:hAnsi="Times New Roman"/>
-        </w:rPr>
-      </w:pPr>
-      <w:r>
-        <w:rPr/>
-      </w:r>
-    </w:p>
-    <w:p>
-      <w:pPr>
-        <w:pStyle w:val="Subtitle"/>
-        <w:rPr/>
-      </w:pPr>
-      <w:r>
-        <w:rPr/>
-        <w:t>Future WORK</w:t>
-      </w:r>
-    </w:p>
-    <w:p>
-      <w:pPr>
-        <w:pStyle w:val="Normal"/>
-        <w:rPr/>
-      </w:pPr>
-      <w:r>
-        <w:rPr/>
-        <w:t xml:space="preserve">The expression template framework has been extended to use parallel execution through the C++17 ‘execution policy’ construct. This requires changing a single loop only (in the expression template evaluation for the basic `List’ container) since all the work is done through the indexing operator[]. This will benefit vectorisation and/or GPU offloading. </w:t>
-      </w:r>
-      <w:r>
-        <w:rPr/>
-        <w:t>The other ongoing effort is to move the expression templates further up into the code into the actual discretisation:</w:t>
+        <w:rPr/>
+      </w:pPr>
+      <w:r>
+        <w:rPr/>
+        <w:t xml:space="preserve">The are still some missing operations – e.g. ones that change the return type. </w:t>
+      </w:r>
+      <w:r>
+        <w:rPr/>
+        <w:t xml:space="preserve">The expression template framework has been extended to use parallel execution through the C++17 ‘execution policy’ construct. This requires changing a single loop only (in the expression template evaluation for the basic `List’ container) since all the work is done through the indexing operator[] </w:t>
+      </w:r>
+      <w:r>
+        <w:rPr/>
+        <w:t>and iterators</w:t>
+      </w:r>
+      <w:r>
+        <w:rPr/>
+        <w:t>. This will benefit vectorisation and/or GPU offloading. The other ongoing effort is to move the expression templates further up into the code into the actual discretisation:</w:t>
       </w:r>
     </w:p>
     <w:p>
@@ -2579,25 +1827,7 @@
         <w:rPr>
           <w:rFonts w:ascii="Times New Roman" w:hAnsi="Times New Roman"/>
         </w:rPr>
-        <w:t xml:space="preserve">Table </w:t>
-      </w:r>
-      <w:r>
-        <w:rPr>
-          <w:rFonts w:ascii="Times New Roman" w:hAnsi="Times New Roman"/>
-        </w:rPr>
-        <w:t>2</w:t>
-      </w:r>
-      <w:r>
-        <w:rPr>
-          <w:rFonts w:ascii="Times New Roman" w:hAnsi="Times New Roman"/>
-        </w:rPr>
-        <w:t xml:space="preserve">: </w:t>
-      </w:r>
-      <w:r>
-        <w:rPr>
-          <w:rFonts w:ascii="Times New Roman" w:hAnsi="Times New Roman"/>
-        </w:rPr>
-        <w:t>Discretisation support</w:t>
+        <w:t>Table 2: Discretisation support</w:t>
       </w:r>
     </w:p>
     <w:p>
@@ -2630,14 +1860,14 @@
         <w:tblLook w:val="04a0" w:noHBand="0" w:noVBand="1" w:firstColumn="1" w:lastRow="0" w:lastColumn="0" w:firstRow="1"/>
       </w:tblPr>
       <w:tblGrid>
-        <w:gridCol w:w="4815"/>
+        <w:gridCol w:w="4814"/>
         <w:gridCol w:w="4695"/>
       </w:tblGrid>
       <w:tr>
         <w:trPr/>
         <w:tc>
           <w:tcPr>
-            <w:tcW w:w="4815" w:type="dxa"/>
+            <w:tcW w:w="4814" w:type="dxa"/>
             <w:tcBorders>
               <w:left w:val="nil"/>
               <w:right w:val="nil"/>
@@ -2704,7 +1934,7 @@
         <w:trPr/>
         <w:tc>
           <w:tcPr>
-            <w:tcW w:w="4815" w:type="dxa"/>
+            <w:tcW w:w="4814" w:type="dxa"/>
             <w:tcBorders>
               <w:top w:val="nil"/>
               <w:left w:val="nil"/>
@@ -2771,7 +2001,7 @@
         <w:trPr/>
         <w:tc>
           <w:tcPr>
-            <w:tcW w:w="4815" w:type="dxa"/>
+            <w:tcW w:w="4814" w:type="dxa"/>
             <w:tcBorders>
               <w:top w:val="nil"/>
               <w:left w:val="nil"/>
@@ -2847,10 +2077,14 @@
     <w:p>
       <w:pPr>
         <w:pStyle w:val="Normal"/>
-        <w:rPr/>
-      </w:pPr>
-      <w:r>
-        <w:rPr/>
+        <w:rPr>
+          <w:rFonts w:ascii="Times New Roman" w:hAnsi="Times New Roman"/>
+        </w:rPr>
+      </w:pPr>
+      <w:r>
+        <w:rPr>
+          <w:rFonts w:ascii="Times New Roman" w:hAnsi="Times New Roman"/>
+        </w:rPr>
       </w:r>
     </w:p>
     <w:p>
@@ -3005,14 +2239,14 @@
       <w:pgNumType w:fmt="decimal"/>
       <w:formProt w:val="false"/>
       <w:textDirection w:val="lrTb"/>
-      <w:docGrid w:type="default" w:linePitch="360" w:charSpace="9830"/>
+      <w:docGrid w:type="default" w:linePitch="360" w:charSpace="10034"/>
     </w:sectPr>
   </w:body>
 </w:document>
 </file>
 
 <file path=word/footer1.xml><?xml version="1.0" encoding="utf-8"?>
-<w:ftr xmlns:o="urn:schemas-microsoft-com:office:office" xmlns:r="http://schemas.openxmlformats.org/officeDocument/2006/relationships" xmlns:v="urn:schemas-microsoft-com:vml" xmlns:w="http://schemas.openxmlformats.org/wordprocessingml/2006/main" xmlns:w10="urn:schemas-microsoft-com:office:word" xmlns:wp="http://schemas.openxmlformats.org/drawingml/2006/wordprocessingDrawing" xmlns:wps="http://schemas.microsoft.com/office/word/2010/wordprocessingShape" xmlns:wpg="http://schemas.microsoft.com/office/word/2010/wordprocessingGroup" xmlns:mc="http://schemas.openxmlformats.org/markup-compatibility/2006" xmlns:wp14="http://schemas.microsoft.com/office/word/2010/wordprocessingDrawing" xmlns:w14="http://schemas.microsoft.com/office/word/2010/wordml" xmlns:w15="http://schemas.microsoft.com/office/word/2012/wordml" mc:Ignorable="w14 wp14 w15">
+<w:ftr xmlns:o="urn:schemas-microsoft-com:office:office" xmlns:r="http://schemas.openxmlformats.org/officeDocument/2006/relationships" xmlns:v="urn:schemas-microsoft-com:vml" xmlns:w="http://schemas.openxmlformats.org/wordprocessingml/2006/main" xmlns:w10="urn:schemas-microsoft-com:office:word" xmlns:wp="http://schemas.openxmlformats.org/drawingml/2006/wordprocessingDrawing" xmlns:pic="http://schemas.openxmlformats.org/drawingml/2006/picture" xmlns:wps="http://schemas.microsoft.com/office/word/2010/wordprocessingShape" xmlns:wpg="http://schemas.microsoft.com/office/word/2010/wordprocessingGroup" xmlns:mc="http://schemas.openxmlformats.org/markup-compatibility/2006" xmlns:wp14="http://schemas.microsoft.com/office/word/2010/wordprocessingDrawing" xmlns:w14="http://schemas.microsoft.com/office/word/2010/wordml" xmlns:w15="http://schemas.microsoft.com/office/word/2012/wordml" mc:Ignorable="w14 wp14 w15">
   <w:p>
     <w:pPr>
       <w:pStyle w:val="Footer"/>
@@ -3021,10 +2255,12 @@
     </w:pPr>
     <w:r>
       <w:rPr/>
+    </w:r>
+    <w:r>
       <mc:AlternateContent>
         <mc:Choice Requires="wps">
           <w:drawing>
-            <wp:anchor behindDoc="1" distT="0" distB="0" distL="0" distR="0" simplePos="0" locked="0" layoutInCell="0" allowOverlap="1" relativeHeight="9">
+            <wp:anchor behindDoc="0" distT="0" distB="0" distL="0" distR="0" simplePos="0" locked="0" layoutInCell="1" allowOverlap="1" relativeHeight="0">
               <wp:simplePos x="0" y="0"/>
               <wp:positionH relativeFrom="margin">
                 <wp:align>right</wp:align>
@@ -3039,26 +2275,19 @@
               <a:graphic xmlns:a="http://schemas.openxmlformats.org/drawingml/2006/main">
                 <a:graphicData uri="http://schemas.microsoft.com/office/word/2010/wordprocessingShape">
                   <wps:wsp>
-                    <wps:cNvSpPr/>
+                    <wps:cNvSpPr txBox="1"/>
                     <wps:spPr>
                       <a:xfrm>
                         <a:off x="0" y="0"/>
-                        <a:ext cx="14760" cy="14760"/>
+                        <a:ext cx="14605" cy="14605"/>
                       </a:xfrm>
-                      <a:prstGeom prst="rect">
-                        <a:avLst/>
-                      </a:prstGeom>
-                      <a:noFill/>
-                      <a:ln w="0">
-                        <a:noFill/>
-                      </a:ln>
+                      <a:prstGeom prst="rect"/>
+                      <a:solidFill>
+                        <a:srgbClr val="FFFFFF">
+                          <a:alpha val="0"/>
+                        </a:srgbClr>
+                      </a:solidFill>
                     </wps:spPr>
-                    <wps:style>
-                      <a:lnRef idx="0"/>
-                      <a:fillRef idx="0"/>
-                      <a:effectRef idx="0"/>
-                      <a:fontRef idx="minor"/>
-                    </wps:style>
                     <wps:txbx>
                       <w:txbxContent>
                         <w:sdt>
@@ -3073,6 +2302,7 @@
                             <w:p>
                               <w:pPr>
                                 <w:pStyle w:val="Footer"/>
+                                <w:pBdr/>
                                 <w:rPr>
                                   <w:rStyle w:val="PageNumber"/>
                                 </w:rPr>
@@ -3112,7 +2342,7 @@
                         </w:sdt>
                       </w:txbxContent>
                     </wps:txbx>
-                    <wps:bodyPr lIns="0" rIns="0" tIns="0" bIns="0" anchor="t">
+                    <wps:bodyPr anchor="t" lIns="0" tIns="0" rIns="0" bIns="0">
                       <a:spAutoFit/>
                     </wps:bodyPr>
                   </wps:wsp>
@@ -3123,10 +2353,9 @@
         </mc:Choice>
         <mc:Fallback>
           <w:pict>
-            <v:rect id="shape_0" ID="Frame1" path="m0,0l-2147483645,0l-2147483645,-2147483646l0,-2147483646xe" fillcolor="white" stroked="f" o:allowincell="f" style="position:absolute;margin-left:0pt;margin-top:0.05pt;width:1.1pt;height:1.1pt;mso-wrap-style:square;v-text-anchor:top;mso-position-horizontal:right;mso-position-horizontal-relative:margin">
-              <v:fill o:detectmouseclick="t" type="solid" color2="black" opacity="0"/>
-              <v:stroke color="#3465a4" joinstyle="round" endcap="flat"/>
-              <v:textbox>
+            <v:rect fillcolor="#FFFFFF" style="position:absolute;rotation:-0;width:1.15pt;height:1.15pt;mso-wrap-distance-left:0pt;mso-wrap-distance-right:0pt;mso-wrap-distance-top:0pt;mso-wrap-distance-bottom:0pt;margin-top:0.05pt;mso-position-vertical-relative:text;margin-left:0pt;mso-position-horizontal:right;mso-position-horizontal-relative:margin">
+              <v:fill opacity="0f"/>
+              <v:textbox inset="0in,0in,0in,0in">
                 <w:txbxContent>
                   <w:sdt>
                     <w:sdtPr>
@@ -3140,6 +2369,7 @@
                       <w:p>
                         <w:pPr>
                           <w:pStyle w:val="Footer"/>
+                          <w:pBdr/>
                           <w:rPr>
                             <w:rStyle w:val="PageNumber"/>
                           </w:rPr>
@@ -3190,7 +2420,7 @@
 </file>
 
 <file path=word/footer2.xml><?xml version="1.0" encoding="utf-8"?>
-<w:ftr xmlns:o="urn:schemas-microsoft-com:office:office" xmlns:r="http://schemas.openxmlformats.org/officeDocument/2006/relationships" xmlns:v="urn:schemas-microsoft-com:vml" xmlns:w="http://schemas.openxmlformats.org/wordprocessingml/2006/main" xmlns:w10="urn:schemas-microsoft-com:office:word" xmlns:wp="http://schemas.openxmlformats.org/drawingml/2006/wordprocessingDrawing" xmlns:wps="http://schemas.microsoft.com/office/word/2010/wordprocessingShape" xmlns:wpg="http://schemas.microsoft.com/office/word/2010/wordprocessingGroup" xmlns:mc="http://schemas.openxmlformats.org/markup-compatibility/2006" xmlns:wp14="http://schemas.microsoft.com/office/word/2010/wordprocessingDrawing" xmlns:w14="http://schemas.microsoft.com/office/word/2010/wordml" xmlns:w15="http://schemas.microsoft.com/office/word/2012/wordml" mc:Ignorable="w14 wp14 w15">
+<w:ftr xmlns:o="urn:schemas-microsoft-com:office:office" xmlns:r="http://schemas.openxmlformats.org/officeDocument/2006/relationships" xmlns:v="urn:schemas-microsoft-com:vml" xmlns:w="http://schemas.openxmlformats.org/wordprocessingml/2006/main" xmlns:w10="urn:schemas-microsoft-com:office:word" xmlns:wp="http://schemas.openxmlformats.org/drawingml/2006/wordprocessingDrawing" xmlns:pic="http://schemas.openxmlformats.org/drawingml/2006/picture" xmlns:wps="http://schemas.microsoft.com/office/word/2010/wordprocessingShape" xmlns:wpg="http://schemas.microsoft.com/office/word/2010/wordprocessingGroup" xmlns:mc="http://schemas.openxmlformats.org/markup-compatibility/2006" xmlns:wp14="http://schemas.microsoft.com/office/word/2010/wordprocessingDrawing" xmlns:w14="http://schemas.microsoft.com/office/word/2010/wordml" xmlns:w15="http://schemas.microsoft.com/office/word/2012/wordml" mc:Ignorable="w14 wp14 w15">
   <w:p>
     <w:pPr>
       <w:pStyle w:val="Footer"/>
@@ -3199,10 +2429,12 @@
     </w:pPr>
     <w:r>
       <w:rPr/>
+    </w:r>
+    <w:r>
       <mc:AlternateContent>
         <mc:Choice Requires="wps">
           <w:drawing>
-            <wp:anchor behindDoc="1" distT="0" distB="0" distL="0" distR="0" simplePos="0" locked="0" layoutInCell="0" allowOverlap="1" relativeHeight="6">
+            <wp:anchor behindDoc="0" distT="0" distB="0" distL="0" distR="0" simplePos="0" locked="0" layoutInCell="0" allowOverlap="1" relativeHeight="3">
               <wp:simplePos x="0" y="0"/>
               <wp:positionH relativeFrom="margin">
                 <wp:align>right</wp:align>
@@ -3210,38 +2442,32 @@
               <wp:positionV relativeFrom="paragraph">
                 <wp:posOffset>635</wp:posOffset>
               </wp:positionV>
-              <wp:extent cx="14605" cy="153670"/>
+              <wp:extent cx="14605" cy="154940"/>
               <wp:effectExtent l="0" t="0" r="0" b="0"/>
               <wp:wrapNone/>
               <wp:docPr id="2" name="Frame2"/>
               <a:graphic xmlns:a="http://schemas.openxmlformats.org/drawingml/2006/main">
                 <a:graphicData uri="http://schemas.microsoft.com/office/word/2010/wordprocessingShape">
                   <wps:wsp>
-                    <wps:cNvSpPr/>
+                    <wps:cNvSpPr txBox="1"/>
                     <wps:spPr>
                       <a:xfrm>
                         <a:off x="0" y="0"/>
-                        <a:ext cx="14760" cy="153720"/>
+                        <a:ext cx="14605" cy="154940"/>
                       </a:xfrm>
-                      <a:prstGeom prst="rect">
-                        <a:avLst/>
-                      </a:prstGeom>
-                      <a:noFill/>
-                      <a:ln w="0">
-                        <a:noFill/>
-                      </a:ln>
+                      <a:prstGeom prst="rect"/>
+                      <a:solidFill>
+                        <a:srgbClr val="FFFFFF">
+                          <a:alpha val="0"/>
+                        </a:srgbClr>
+                      </a:solidFill>
                     </wps:spPr>
-                    <wps:style>
-                      <a:lnRef idx="0"/>
-                      <a:fillRef idx="0"/>
-                      <a:effectRef idx="0"/>
-                      <a:fontRef idx="minor"/>
-                    </wps:style>
                     <wps:txbx>
                       <w:txbxContent>
                         <w:p>
                           <w:pPr>
                             <w:pStyle w:val="Footer"/>
+                            <w:pBdr/>
                             <w:rPr>
                               <w:rStyle w:val="PageNumber"/>
                             </w:rPr>
@@ -3252,7 +2478,7 @@
                         </w:p>
                       </w:txbxContent>
                     </wps:txbx>
-                    <wps:bodyPr lIns="0" rIns="0" tIns="0" bIns="0" anchor="t">
+                    <wps:bodyPr anchor="t" lIns="0" tIns="0" rIns="0" bIns="0">
                       <a:spAutoFit/>
                     </wps:bodyPr>
                   </wps:wsp>
@@ -3263,14 +2489,14 @@
         </mc:Choice>
         <mc:Fallback>
           <w:pict>
-            <v:rect id="shape_0" ID="Frame2" path="m0,0l-2147483645,0l-2147483645,-2147483646l0,-2147483646xe" fillcolor="white" stroked="f" o:allowincell="f" style="position:absolute;margin-left:480.7pt;margin-top:0.05pt;width:1.1pt;height:12.05pt;mso-wrap-style:none;v-text-anchor:middle;mso-position-horizontal:right;mso-position-horizontal-relative:margin">
-              <v:fill o:detectmouseclick="t" type="solid" color2="black" opacity="0"/>
-              <v:stroke color="#3465a4" joinstyle="round" endcap="flat"/>
-              <v:textbox>
+            <v:rect fillcolor="#FFFFFF" style="position:absolute;rotation:-0;width:1.15pt;height:12.2pt;mso-wrap-distance-left:0pt;mso-wrap-distance-right:0pt;mso-wrap-distance-top:0pt;mso-wrap-distance-bottom:0pt;margin-top:0.05pt;mso-position-vertical-relative:text;margin-left:480.75pt;mso-position-horizontal:right;mso-position-horizontal-relative:margin">
+              <v:fill opacity="0f"/>
+              <v:textbox inset="0in,0in,0in,0in">
                 <w:txbxContent>
                   <w:p>
                     <w:pPr>
                       <w:pStyle w:val="Footer"/>
+                      <w:pBdr/>
                       <w:rPr>
                         <w:rStyle w:val="PageNumber"/>
                       </w:rPr>
@@ -3310,7 +2536,7 @@
 </file>
 
 <file path=word/footer3.xml><?xml version="1.0" encoding="utf-8"?>
-<w:ftr xmlns:o="urn:schemas-microsoft-com:office:office" xmlns:r="http://schemas.openxmlformats.org/officeDocument/2006/relationships" xmlns:v="urn:schemas-microsoft-com:vml" xmlns:w="http://schemas.openxmlformats.org/wordprocessingml/2006/main" xmlns:w10="urn:schemas-microsoft-com:office:word" xmlns:wp="http://schemas.openxmlformats.org/drawingml/2006/wordprocessingDrawing" xmlns:wps="http://schemas.microsoft.com/office/word/2010/wordprocessingShape" xmlns:wpg="http://schemas.microsoft.com/office/word/2010/wordprocessingGroup" xmlns:mc="http://schemas.openxmlformats.org/markup-compatibility/2006" xmlns:wp14="http://schemas.microsoft.com/office/word/2010/wordprocessingDrawing" xmlns:w14="http://schemas.microsoft.com/office/word/2010/wordml" xmlns:w15="http://schemas.microsoft.com/office/word/2012/wordml" mc:Ignorable="w14 wp14 w15">
+<w:ftr xmlns:o="urn:schemas-microsoft-com:office:office" xmlns:r="http://schemas.openxmlformats.org/officeDocument/2006/relationships" xmlns:v="urn:schemas-microsoft-com:vml" xmlns:w="http://schemas.openxmlformats.org/wordprocessingml/2006/main" xmlns:w10="urn:schemas-microsoft-com:office:word" xmlns:wp="http://schemas.openxmlformats.org/drawingml/2006/wordprocessingDrawing" xmlns:pic="http://schemas.openxmlformats.org/drawingml/2006/picture" xmlns:wps="http://schemas.microsoft.com/office/word/2010/wordprocessingShape" xmlns:wpg="http://schemas.microsoft.com/office/word/2010/wordprocessingGroup" xmlns:mc="http://schemas.openxmlformats.org/markup-compatibility/2006" xmlns:wp14="http://schemas.microsoft.com/office/word/2010/wordprocessingDrawing" xmlns:w14="http://schemas.microsoft.com/office/word/2010/wordml" xmlns:w15="http://schemas.microsoft.com/office/word/2012/wordml" mc:Ignorable="w14 wp14 w15">
   <w:p>
     <w:pPr>
       <w:pStyle w:val="Footer"/>
@@ -3319,10 +2545,12 @@
     </w:pPr>
     <w:r>
       <w:rPr/>
+    </w:r>
+    <w:r>
       <mc:AlternateContent>
         <mc:Choice Requires="wps">
           <w:drawing>
-            <wp:anchor behindDoc="1" distT="0" distB="0" distL="0" distR="0" simplePos="0" locked="0" layoutInCell="0" allowOverlap="1" relativeHeight="6">
+            <wp:anchor behindDoc="0" distT="0" distB="0" distL="0" distR="0" simplePos="0" locked="0" layoutInCell="0" allowOverlap="1" relativeHeight="3">
               <wp:simplePos x="0" y="0"/>
               <wp:positionH relativeFrom="margin">
                 <wp:align>right</wp:align>
@@ -3330,38 +2558,32 @@
               <wp:positionV relativeFrom="paragraph">
                 <wp:posOffset>635</wp:posOffset>
               </wp:positionV>
-              <wp:extent cx="14605" cy="153670"/>
+              <wp:extent cx="14605" cy="154940"/>
               <wp:effectExtent l="0" t="0" r="0" b="0"/>
               <wp:wrapNone/>
               <wp:docPr id="3" name="Frame2"/>
               <a:graphic xmlns:a="http://schemas.openxmlformats.org/drawingml/2006/main">
                 <a:graphicData uri="http://schemas.microsoft.com/office/word/2010/wordprocessingShape">
                   <wps:wsp>
-                    <wps:cNvSpPr/>
+                    <wps:cNvSpPr txBox="1"/>
                     <wps:spPr>
                       <a:xfrm>
                         <a:off x="0" y="0"/>
-                        <a:ext cx="14760" cy="153720"/>
+                        <a:ext cx="14605" cy="154940"/>
                       </a:xfrm>
-                      <a:prstGeom prst="rect">
-                        <a:avLst/>
-                      </a:prstGeom>
-                      <a:noFill/>
-                      <a:ln w="0">
-                        <a:noFill/>
-                      </a:ln>
+                      <a:prstGeom prst="rect"/>
+                      <a:solidFill>
+                        <a:srgbClr val="FFFFFF">
+                          <a:alpha val="0"/>
+                        </a:srgbClr>
+                      </a:solidFill>
                     </wps:spPr>
-                    <wps:style>
-                      <a:lnRef idx="0"/>
-                      <a:fillRef idx="0"/>
-                      <a:effectRef idx="0"/>
-                      <a:fontRef idx="minor"/>
-                    </wps:style>
                     <wps:txbx>
                       <w:txbxContent>
                         <w:p>
                           <w:pPr>
                             <w:pStyle w:val="Footer"/>
+                            <w:pBdr/>
                             <w:rPr>
                               <w:rStyle w:val="PageNumber"/>
                             </w:rPr>
@@ -3372,7 +2594,7 @@
                         </w:p>
                       </w:txbxContent>
                     </wps:txbx>
-                    <wps:bodyPr lIns="0" rIns="0" tIns="0" bIns="0" anchor="t">
+                    <wps:bodyPr anchor="t" lIns="0" tIns="0" rIns="0" bIns="0">
                       <a:spAutoFit/>
                     </wps:bodyPr>
                   </wps:wsp>
@@ -3383,14 +2605,14 @@
         </mc:Choice>
         <mc:Fallback>
           <w:pict>
-            <v:rect id="shape_0" ID="Frame2" path="m0,0l-2147483645,0l-2147483645,-2147483646l0,-2147483646xe" fillcolor="white" stroked="f" o:allowincell="f" style="position:absolute;margin-left:480.7pt;margin-top:0.05pt;width:1.1pt;height:12.05pt;mso-wrap-style:none;v-text-anchor:middle;mso-position-horizontal:right;mso-position-horizontal-relative:margin">
-              <v:fill o:detectmouseclick="t" type="solid" color2="black" opacity="0"/>
-              <v:stroke color="#3465a4" joinstyle="round" endcap="flat"/>
-              <v:textbox>
+            <v:rect fillcolor="#FFFFFF" style="position:absolute;rotation:-0;width:1.15pt;height:12.2pt;mso-wrap-distance-left:0pt;mso-wrap-distance-right:0pt;mso-wrap-distance-top:0pt;mso-wrap-distance-bottom:0pt;margin-top:0.05pt;mso-position-vertical-relative:text;margin-left:480.75pt;mso-position-horizontal:right;mso-position-horizontal-relative:margin">
+              <v:fill opacity="0f"/>
+              <v:textbox inset="0in,0in,0in,0in">
                 <w:txbxContent>
                   <w:p>
                     <w:pPr>
                       <w:pStyle w:val="Footer"/>
+                      <w:pBdr/>
                       <w:rPr>
                         <w:rStyle w:val="PageNumber"/>
                       </w:rPr>
@@ -3430,7 +2652,7 @@
 </file>
 
 <file path=word/header1.xml><?xml version="1.0" encoding="utf-8"?>
-<w:hdr xmlns:o="urn:schemas-microsoft-com:office:office" xmlns:r="http://schemas.openxmlformats.org/officeDocument/2006/relationships" xmlns:v="urn:schemas-microsoft-com:vml" xmlns:w="http://schemas.openxmlformats.org/wordprocessingml/2006/main" xmlns:w10="urn:schemas-microsoft-com:office:word" xmlns:wp="http://schemas.openxmlformats.org/drawingml/2006/wordprocessingDrawing" xmlns:wps="http://schemas.microsoft.com/office/word/2010/wordprocessingShape" xmlns:wpg="http://schemas.microsoft.com/office/word/2010/wordprocessingGroup" xmlns:mc="http://schemas.openxmlformats.org/markup-compatibility/2006" xmlns:wp14="http://schemas.microsoft.com/office/word/2010/wordprocessingDrawing" xmlns:w14="http://schemas.microsoft.com/office/word/2010/wordml" xmlns:w15="http://schemas.microsoft.com/office/word/2012/wordml" mc:Ignorable="w14 wp14 w15">
+<w:hdr xmlns:o="urn:schemas-microsoft-com:office:office" xmlns:r="http://schemas.openxmlformats.org/officeDocument/2006/relationships" xmlns:v="urn:schemas-microsoft-com:vml" xmlns:w="http://schemas.openxmlformats.org/wordprocessingml/2006/main" xmlns:w10="urn:schemas-microsoft-com:office:word" xmlns:wp="http://schemas.openxmlformats.org/drawingml/2006/wordprocessingDrawing" xmlns:pic="http://schemas.openxmlformats.org/drawingml/2006/picture" xmlns:wps="http://schemas.microsoft.com/office/word/2010/wordprocessingShape" xmlns:wpg="http://schemas.microsoft.com/office/word/2010/wordprocessingGroup" xmlns:mc="http://schemas.openxmlformats.org/markup-compatibility/2006" xmlns:wp14="http://schemas.microsoft.com/office/word/2010/wordprocessingDrawing" xmlns:w14="http://schemas.microsoft.com/office/word/2010/wordml" xmlns:w15="http://schemas.microsoft.com/office/word/2012/wordml" mc:Ignorable="w14 wp14 w15">
   <w:p>
     <w:pPr>
       <w:pStyle w:val="Header"/>
@@ -3466,7 +2688,7 @@
 </file>
 
 <file path=word/header2.xml><?xml version="1.0" encoding="utf-8"?>
-<w:hdr xmlns:o="urn:schemas-microsoft-com:office:office" xmlns:r="http://schemas.openxmlformats.org/officeDocument/2006/relationships" xmlns:v="urn:schemas-microsoft-com:vml" xmlns:w="http://schemas.openxmlformats.org/wordprocessingml/2006/main" xmlns:w10="urn:schemas-microsoft-com:office:word" xmlns:wp="http://schemas.openxmlformats.org/drawingml/2006/wordprocessingDrawing" xmlns:wps="http://schemas.microsoft.com/office/word/2010/wordprocessingShape" xmlns:wpg="http://schemas.microsoft.com/office/word/2010/wordprocessingGroup" xmlns:mc="http://schemas.openxmlformats.org/markup-compatibility/2006" xmlns:wp14="http://schemas.microsoft.com/office/word/2010/wordprocessingDrawing" xmlns:w14="http://schemas.microsoft.com/office/word/2010/wordml" xmlns:w15="http://schemas.microsoft.com/office/word/2012/wordml" mc:Ignorable="w14 wp14 w15">
+<w:hdr xmlns:o="urn:schemas-microsoft-com:office:office" xmlns:r="http://schemas.openxmlformats.org/officeDocument/2006/relationships" xmlns:v="urn:schemas-microsoft-com:vml" xmlns:w="http://schemas.openxmlformats.org/wordprocessingml/2006/main" xmlns:w10="urn:schemas-microsoft-com:office:word" xmlns:wp="http://schemas.openxmlformats.org/drawingml/2006/wordprocessingDrawing" xmlns:pic="http://schemas.openxmlformats.org/drawingml/2006/picture" xmlns:wps="http://schemas.microsoft.com/office/word/2010/wordprocessingShape" xmlns:wpg="http://schemas.microsoft.com/office/word/2010/wordprocessingGroup" xmlns:mc="http://schemas.openxmlformats.org/markup-compatibility/2006" xmlns:wp14="http://schemas.microsoft.com/office/word/2010/wordprocessingDrawing" xmlns:w14="http://schemas.microsoft.com/office/word/2010/wordml" xmlns:w15="http://schemas.microsoft.com/office/word/2012/wordml" mc:Ignorable="w14 wp14 w15">
   <w:p>
     <w:pPr>
       <w:pStyle w:val="Header"/>
@@ -3511,7 +2733,7 @@
 </file>
 
 <file path=word/header3.xml><?xml version="1.0" encoding="utf-8"?>
-<w:hdr xmlns:o="urn:schemas-microsoft-com:office:office" xmlns:r="http://schemas.openxmlformats.org/officeDocument/2006/relationships" xmlns:v="urn:schemas-microsoft-com:vml" xmlns:w="http://schemas.openxmlformats.org/wordprocessingml/2006/main" xmlns:w10="urn:schemas-microsoft-com:office:word" xmlns:wp="http://schemas.openxmlformats.org/drawingml/2006/wordprocessingDrawing" xmlns:wps="http://schemas.microsoft.com/office/word/2010/wordprocessingShape" xmlns:wpg="http://schemas.microsoft.com/office/word/2010/wordprocessingGroup" xmlns:mc="http://schemas.openxmlformats.org/markup-compatibility/2006" xmlns:wp14="http://schemas.microsoft.com/office/word/2010/wordprocessingDrawing" xmlns:w14="http://schemas.microsoft.com/office/word/2010/wordml" xmlns:w15="http://schemas.microsoft.com/office/word/2012/wordml" mc:Ignorable="w14 wp14 w15">
+<w:hdr xmlns:o="urn:schemas-microsoft-com:office:office" xmlns:r="http://schemas.openxmlformats.org/officeDocument/2006/relationships" xmlns:v="urn:schemas-microsoft-com:vml" xmlns:w="http://schemas.openxmlformats.org/wordprocessingml/2006/main" xmlns:w10="urn:schemas-microsoft-com:office:word" xmlns:wp="http://schemas.openxmlformats.org/drawingml/2006/wordprocessingDrawing" xmlns:pic="http://schemas.openxmlformats.org/drawingml/2006/picture" xmlns:wps="http://schemas.microsoft.com/office/word/2010/wordprocessingShape" xmlns:wpg="http://schemas.microsoft.com/office/word/2010/wordprocessingGroup" xmlns:mc="http://schemas.openxmlformats.org/markup-compatibility/2006" xmlns:wp14="http://schemas.microsoft.com/office/word/2010/wordprocessingDrawing" xmlns:w14="http://schemas.microsoft.com/office/word/2010/wordml" xmlns:w15="http://schemas.microsoft.com/office/word/2012/wordml" mc:Ignorable="w14 wp14 w15">
   <w:p>
     <w:pPr>
       <w:pStyle w:val="Header"/>
@@ -4373,7 +3595,6 @@
   <w:style w:type="character" w:styleId="DefaultParagraphFont" w:default="1">
     <w:name w:val="Default Paragraph Font"/>
     <w:uiPriority w:val="1"/>
-    <w:semiHidden/>
     <w:unhideWhenUsed/>
     <w:qFormat/>
     <w:rPr/>
@@ -4687,6 +3908,18 @@
     <w:rPr>
       <w:color w:val="605E5C"/>
       <w:shd w:fill="E1DFDD" w:val="clear"/>
+    </w:rPr>
+  </w:style>
+  <w:style w:type="character" w:styleId="VerbatimChar" w:customStyle="1">
+    <w:name w:val="Verbatim Char"/>
+    <w:basedOn w:val="DefaultParagraphFont"/>
+    <w:link w:val="Verbatim"/>
+    <w:qFormat/>
+    <w:rsid w:val="00bf61fd"/>
+    <w:rPr>
+      <w:rFonts w:ascii="Courier New" w:hAnsi="Courier New" w:eastAsia="Times New Roman" w:cs="Calibri"/>
+      <w:color w:val="000000"/>
+      <w:lang w:val="en-GB" w:eastAsia="en-US"/>
     </w:rPr>
   </w:style>
   <w:style w:type="paragraph" w:styleId="Heading" w:customStyle="1">
@@ -5065,45 +4298,38 @@
     <w:pPr/>
     <w:rPr/>
   </w:style>
-  <w:style w:type="paragraph" w:styleId="FrameContents" w:customStyle="1">
+  <w:style w:type="paragraph" w:styleId="FrameContentsuser" w:customStyle="1">
+    <w:name w:val="Frame Contents (user)"/>
+    <w:basedOn w:val="Normal"/>
+    <w:qFormat/>
+    <w:pPr/>
+    <w:rPr/>
+  </w:style>
+  <w:style w:type="paragraph" w:styleId="Verbatim" w:customStyle="1">
+    <w:name w:val="Verbatim"/>
+    <w:basedOn w:val="Normal"/>
+    <w:link w:val="VerbatimChar"/>
+    <w:qFormat/>
+    <w:rsid w:val="00bf61fd"/>
+    <w:pPr>
+      <w:pBdr>
+        <w:top w:val="single" w:sz="4" w:space="1" w:color="000000"/>
+        <w:left w:val="single" w:sz="4" w:space="4" w:color="000000"/>
+        <w:bottom w:val="single" w:sz="4" w:space="1" w:color="000000"/>
+        <w:right w:val="single" w:sz="4" w:space="4" w:color="000000"/>
+      </w:pBdr>
+      <w:jc w:val="left"/>
+    </w:pPr>
+    <w:rPr>
+      <w:rFonts w:ascii="Courier New" w:hAnsi="Courier New"/>
+    </w:rPr>
+  </w:style>
+  <w:style w:type="paragraph" w:styleId="FrameContents">
     <w:name w:val="Frame Contents"/>
     <w:basedOn w:val="Normal"/>
     <w:qFormat/>
     <w:pPr/>
     <w:rPr/>
-  </w:style>
-  <w:style w:type="paragraph" w:styleId="BlockQuotation">
-    <w:name w:val="Block Quotation"/>
-    <w:basedOn w:val="Normal"/>
-    <w:qFormat/>
-    <w:pPr>
-      <w:spacing w:before="0" w:after="283"/>
-      <w:ind w:hanging="0" w:left="567" w:right="567"/>
-    </w:pPr>
-    <w:rPr/>
-  </w:style>
-  <w:style w:type="paragraph" w:styleId="TableContents">
-    <w:name w:val="Table Contents"/>
-    <w:basedOn w:val="Normal"/>
-    <w:qFormat/>
-    <w:pPr>
-      <w:widowControl w:val="false"/>
-      <w:suppressLineNumbers/>
-    </w:pPr>
-    <w:rPr/>
-  </w:style>
-  <w:style w:type="paragraph" w:styleId="TableHeading1">
-    <w:name w:val="Table Heading1"/>
-    <w:basedOn w:val="TableContents"/>
-    <w:qFormat/>
-    <w:pPr>
-      <w:suppressLineNumbers/>
-      <w:jc w:val="center"/>
-    </w:pPr>
-    <w:rPr>
-      <w:b/>
-      <w:bCs/>
-    </w:rPr>
   </w:style>
   <w:style w:type="numbering" w:styleId="NoList" w:default="1">
     <w:name w:val="No List"/>

</xml_diff>

<commit_message>
ENH: UGM2025: presentation outline
</commit_message>
<xml_diff>
--- a/doc/Notes/UGM2025_ET/ET_abstract.docx
+++ b/doc/Notes/UGM2025_ET/ET_abstract.docx
@@ -169,19 +169,7 @@
         <w:rPr>
           <w:rFonts w:ascii="Times New Roman" w:hAnsi="Times New Roman"/>
         </w:rPr>
-        <w:t xml:space="preserve">This abstract describes implementing expression templates in OpenFOAM. OpenFOAM is implemented to allow finite-volume modelling using an expression-like syntax. This comes with an overhead in terms of memory management. Especially in  modern computer architectures there is a large mismatch between the processing speed of the computation unit and the memory access speed, especially </w:t>
-      </w:r>
-      <w:r>
-        <w:rPr>
-          <w:rFonts w:ascii="Times New Roman" w:hAnsi="Times New Roman"/>
-        </w:rPr>
-        <w:t xml:space="preserve">with regards to </w:t>
-      </w:r>
-      <w:r>
-        <w:rPr>
-          <w:rFonts w:ascii="Times New Roman" w:hAnsi="Times New Roman"/>
-        </w:rPr>
-        <w:t>latency. This can be mitigated by increasing the memory speed through e.g. fast-memory caching or by making the bottom level implementation more memory-access aware. In this work we demonstrate a near-transparent implementation of the latter using modern C++.</w:t>
+        <w:t>This abstract describes implementing expression templates in OpenFOAM. OpenFOAM is implemented to allow finite-volume modelling using an expression-like syntax. This comes with an overhead in terms of memory management. Especially in  modern computer architectures there is a large mismatch between the processing speed of the computation unit and the memory access speed, especially with regards to latency. This can be mitigated by increasing the memory speed through e.g. fast-memory caching or by making the bottom level implementation more memory-access aware. In this work we demonstrate a near-transparent implementation of the latter using modern C++.</w:t>
       </w:r>
     </w:p>
     <w:p>
@@ -192,7 +180,9 @@
         </w:rPr>
       </w:pPr>
       <w:r>
-        <w:rPr/>
+        <w:rPr>
+          <w:rFonts w:ascii="Times New Roman" w:hAnsi="Times New Roman"/>
+        </w:rPr>
       </w:r>
     </w:p>
     <w:p>
@@ -275,53 +265,13 @@
           <w:szCs w:val="20"/>
           <w:lang w:val="en-GB" w:eastAsia="en-US" w:bidi="ar-SA"/>
         </w:rPr>
-        <w:t xml:space="preserve">This will allocate a temporary for the result of multiplying B and C, </w:t>
-      </w:r>
-      <w:r>
-        <w:rPr>
-          <w:rFonts w:eastAsia="Times New Roman" w:cs="Calibri" w:ascii="Times New Roman" w:hAnsi="Times New Roman"/>
-          <w:color w:val="000000"/>
-          <w:kern w:val="0"/>
-          <w:sz w:val="20"/>
-          <w:szCs w:val="20"/>
-          <w:lang w:val="en-GB" w:eastAsia="en-US" w:bidi="ar-SA"/>
-        </w:rPr>
-        <w:t>subtract D from</w:t>
-      </w:r>
-      <w:r>
-        <w:rPr>
-          <w:rFonts w:eastAsia="Times New Roman" w:cs="Calibri" w:ascii="Times New Roman" w:hAnsi="Times New Roman"/>
-          <w:color w:val="000000"/>
-          <w:kern w:val="0"/>
-          <w:sz w:val="20"/>
-          <w:szCs w:val="20"/>
-          <w:lang w:val="en-GB" w:eastAsia="en-US" w:bidi="ar-SA"/>
-        </w:rPr>
-        <w:t xml:space="preserve"> it and assign the contents to A</w:t>
-      </w:r>
-      <w:r>
-        <w:rPr>
-          <w:rFonts w:ascii="Times New Roman" w:hAnsi="Times New Roman"/>
-        </w:rPr>
-        <w:t xml:space="preserve">. Using expression templating </w:t>
-      </w:r>
-      <w:r>
-        <w:rPr>
-          <w:rFonts w:ascii="Times New Roman" w:hAnsi="Times New Roman"/>
-        </w:rPr>
-        <w:t xml:space="preserve">instead </w:t>
-      </w:r>
-      <w:r>
-        <w:rPr>
-          <w:rFonts w:ascii="Times New Roman" w:hAnsi="Times New Roman"/>
-        </w:rPr>
-        <w:t xml:space="preserve">a class hierarchy is built up </w:t>
-      </w:r>
-      <w:r>
-        <w:rPr>
-          <w:rFonts w:ascii="Times New Roman" w:hAnsi="Times New Roman"/>
-        </w:rPr>
-        <w:t>mirroring the expression:</w:t>
+        <w:t>This will allocate a temporary for the result of multiplying B and C, subtract D from it and assign the contents to A</w:t>
+      </w:r>
+      <w:r>
+        <w:rPr>
+          <w:rFonts w:ascii="Times New Roman" w:hAnsi="Times New Roman"/>
+        </w:rPr>
+        <w:t>. Using expression templating instead a class hierarchy is built up mirroring the expression:</w:t>
       </w:r>
     </w:p>
     <w:p>
@@ -488,15 +438,15 @@
         <w:tblLook w:val="04a0" w:noHBand="0" w:noVBand="1" w:firstColumn="1" w:lastRow="0" w:lastColumn="0" w:firstRow="1"/>
       </w:tblPr>
       <w:tblGrid>
-        <w:gridCol w:w="4814"/>
-        <w:gridCol w:w="2341"/>
+        <w:gridCol w:w="4813"/>
+        <w:gridCol w:w="2342"/>
         <w:gridCol w:w="2355"/>
       </w:tblGrid>
       <w:tr>
         <w:trPr/>
         <w:tc>
           <w:tcPr>
-            <w:tcW w:w="4814" w:type="dxa"/>
+            <w:tcW w:w="4813" w:type="dxa"/>
             <w:tcBorders>
               <w:left w:val="nil"/>
               <w:right w:val="nil"/>
@@ -528,7 +478,7 @@
         </w:tc>
         <w:tc>
           <w:tcPr>
-            <w:tcW w:w="2341" w:type="dxa"/>
+            <w:tcW w:w="2342" w:type="dxa"/>
             <w:tcBorders>
               <w:left w:val="nil"/>
               <w:right w:val="nil"/>
@@ -595,7 +545,7 @@
         <w:trPr/>
         <w:tc>
           <w:tcPr>
-            <w:tcW w:w="4814" w:type="dxa"/>
+            <w:tcW w:w="4813" w:type="dxa"/>
             <w:tcBorders>
               <w:top w:val="nil"/>
               <w:left w:val="nil"/>
@@ -627,7 +577,7 @@
         </w:tc>
         <w:tc>
           <w:tcPr>
-            <w:tcW w:w="2341" w:type="dxa"/>
+            <w:tcW w:w="2342" w:type="dxa"/>
             <w:tcBorders>
               <w:top w:val="nil"/>
               <w:left w:val="nil"/>
@@ -694,7 +644,7 @@
         <w:trPr/>
         <w:tc>
           <w:tcPr>
-            <w:tcW w:w="4814" w:type="dxa"/>
+            <w:tcW w:w="4813" w:type="dxa"/>
             <w:tcBorders>
               <w:top w:val="nil"/>
               <w:left w:val="nil"/>
@@ -726,7 +676,7 @@
         </w:tc>
         <w:tc>
           <w:tcPr>
-            <w:tcW w:w="2341" w:type="dxa"/>
+            <w:tcW w:w="2342" w:type="dxa"/>
             <w:tcBorders>
               <w:top w:val="nil"/>
               <w:left w:val="nil"/>
@@ -793,7 +743,7 @@
         <w:trPr/>
         <w:tc>
           <w:tcPr>
-            <w:tcW w:w="4814" w:type="dxa"/>
+            <w:tcW w:w="4813" w:type="dxa"/>
             <w:tcBorders>
               <w:top w:val="nil"/>
               <w:left w:val="nil"/>
@@ -825,7 +775,7 @@
         </w:tc>
         <w:tc>
           <w:tcPr>
-            <w:tcW w:w="2341" w:type="dxa"/>
+            <w:tcW w:w="2342" w:type="dxa"/>
             <w:tcBorders>
               <w:top w:val="nil"/>
               <w:left w:val="nil"/>
@@ -889,10 +839,12 @@
         </w:tc>
       </w:tr>
       <w:tr>
-        <w:trPr/>
+        <w:trPr>
+          <w:trHeight w:val="139" w:hRule="atLeast"/>
+        </w:trPr>
         <w:tc>
           <w:tcPr>
-            <w:tcW w:w="4814" w:type="dxa"/>
+            <w:tcW w:w="4813" w:type="dxa"/>
             <w:tcBorders>
               <w:top w:val="nil"/>
               <w:left w:val="nil"/>
@@ -924,7 +876,7 @@
         </w:tc>
         <w:tc>
           <w:tcPr>
-            <w:tcW w:w="2341" w:type="dxa"/>
+            <w:tcW w:w="2342" w:type="dxa"/>
             <w:tcBorders>
               <w:top w:val="nil"/>
               <w:left w:val="nil"/>
@@ -991,7 +943,7 @@
         <w:trPr/>
         <w:tc>
           <w:tcPr>
-            <w:tcW w:w="4814" w:type="dxa"/>
+            <w:tcW w:w="4813" w:type="dxa"/>
             <w:tcBorders>
               <w:top w:val="nil"/>
               <w:left w:val="nil"/>
@@ -1023,7 +975,7 @@
         </w:tc>
         <w:tc>
           <w:tcPr>
-            <w:tcW w:w="2341" w:type="dxa"/>
+            <w:tcW w:w="2342" w:type="dxa"/>
             <w:tcBorders>
               <w:top w:val="nil"/>
               <w:left w:val="nil"/>
@@ -1044,11 +996,14 @@
             </w:pPr>
             <w:r>
               <w:rPr>
-                <w:rFonts w:ascii="Times New Roman" w:hAnsi="Times New Roman"/>
-                <w:b w:val="false"/>
-                <w:bCs w:val="false"/>
-                <w:sz w:val="20"/>
-              </w:rPr>
+                <w:b w:val="false"/>
+                <w:bCs w:val="false"/>
+              </w:rPr>
+              <w:t>.expr</w:t>
+            </w:r>
+            <w:r>
+              <w:rPr/>
+              <w:t>()</w:t>
             </w:r>
           </w:p>
         </w:tc>
@@ -1080,6 +1035,7 @@
                 <w:bCs w:val="false"/>
                 <w:sz w:val="20"/>
               </w:rPr>
+              <w:t>no</w:t>
             </w:r>
           </w:p>
         </w:tc>
@@ -1090,7 +1046,7 @@
         </w:trPr>
         <w:tc>
           <w:tcPr>
-            <w:tcW w:w="4814" w:type="dxa"/>
+            <w:tcW w:w="4813" w:type="dxa"/>
             <w:tcBorders>
               <w:top w:val="nil"/>
               <w:left w:val="nil"/>
@@ -1122,7 +1078,7 @@
         </w:tc>
         <w:tc>
           <w:tcPr>
-            <w:tcW w:w="2341" w:type="dxa"/>
+            <w:tcW w:w="2342" w:type="dxa"/>
             <w:tcBorders>
               <w:top w:val="nil"/>
               <w:left w:val="nil"/>
@@ -1191,7 +1147,7 @@
         </w:trPr>
         <w:tc>
           <w:tcPr>
-            <w:tcW w:w="4814" w:type="dxa"/>
+            <w:tcW w:w="4813" w:type="dxa"/>
             <w:tcBorders>
               <w:top w:val="nil"/>
               <w:left w:val="nil"/>
@@ -1223,7 +1179,7 @@
         </w:tc>
         <w:tc>
           <w:tcPr>
-            <w:tcW w:w="2341" w:type="dxa"/>
+            <w:tcW w:w="2342" w:type="dxa"/>
             <w:tcBorders>
               <w:top w:val="nil"/>
               <w:left w:val="nil"/>
@@ -1290,7 +1246,7 @@
         <w:trPr/>
         <w:tc>
           <w:tcPr>
-            <w:tcW w:w="4814" w:type="dxa"/>
+            <w:tcW w:w="4813" w:type="dxa"/>
             <w:tcBorders>
               <w:top w:val="nil"/>
               <w:left w:val="nil"/>
@@ -1322,7 +1278,7 @@
         </w:tc>
         <w:tc>
           <w:tcPr>
-            <w:tcW w:w="2341" w:type="dxa"/>
+            <w:tcW w:w="2342" w:type="dxa"/>
             <w:tcBorders>
               <w:top w:val="nil"/>
               <w:left w:val="nil"/>
@@ -1408,15 +1364,7 @@
       </w:pPr>
       <w:r>
         <w:rPr/>
-        <w:t xml:space="preserve">Above framework supports most </w:t>
-      </w:r>
-      <w:r>
-        <w:rPr/>
-        <w:t xml:space="preserve">field </w:t>
-      </w:r>
-      <w:r>
-        <w:rPr/>
-        <w:t>functions (e.g. min, sqrt). The exception is the fvMatrix expression class which only supports linear operations.</w:t>
+        <w:t>Above framework supports most field functions (e.g. min, sqrt). The exception is the fvMatrix expression class which only supports linear operations.</w:t>
       </w:r>
     </w:p>
     <w:p>
@@ -1427,7 +1375,9 @@
         </w:rPr>
       </w:pPr>
       <w:r>
-        <w:rPr/>
+        <w:rPr>
+          <w:rFonts w:ascii="Times New Roman" w:hAnsi="Times New Roman"/>
+        </w:rPr>
       </w:r>
     </w:p>
     <w:p>
@@ -1451,31 +1401,7 @@
         <w:rPr>
           <w:rFonts w:ascii="Times New Roman" w:hAnsi="Times New Roman"/>
         </w:rPr>
-        <w:t>A typical use of above expression template would be in complex modelling. As a test the kOmeg</w:t>
-      </w:r>
-      <w:r>
-        <w:rPr>
-          <w:rFonts w:ascii="Times New Roman" w:hAnsi="Times New Roman"/>
-        </w:rPr>
-        <w:t>a</w:t>
-      </w:r>
-      <w:r>
-        <w:rPr>
-          <w:rFonts w:ascii="Times New Roman" w:hAnsi="Times New Roman"/>
-        </w:rPr>
-        <w:t xml:space="preserve">SST turbulence model has been fitted with above expressions. </w:t>
-      </w:r>
-      <w:r>
-        <w:rPr>
-          <w:rFonts w:ascii="Times New Roman" w:hAnsi="Times New Roman"/>
-        </w:rPr>
-        <w:t xml:space="preserve">As an example one of the base functions ‘F1’ becomes </w:t>
-      </w:r>
-      <w:r>
-        <w:rPr>
-          <w:rFonts w:ascii="Times New Roman" w:hAnsi="Times New Roman"/>
-        </w:rPr>
-        <w:t>a templated function</w:t>
+        <w:t>A typical use of above expression template would be in complex modelling. As a test the kOmegaSST turbulence model has been fitted with above expressions. As an example one of the base functions ‘F1’ becomes a templated function</w:t>
       </w:r>
     </w:p>
     <w:p>
@@ -1659,11 +1585,7 @@
       </w:r>
       <w:r>
         <w:rPr/>
-        <w:t>fourA</w:t>
-      </w:r>
-      <w:r>
-        <w:rPr/>
-        <w:t>lphaOmega2*k_.expr()/(CDkOmegaPlus*sqr(y_.expr()))</w:t>
+        <w:t>fourAlphaOmega2*k_.expr()/(CDkOmegaPlus*sqr(y_.expr()))</w:t>
       </w:r>
     </w:p>
     <w:p>
@@ -1718,7 +1640,9 @@
         </w:rPr>
       </w:pPr>
       <w:r>
-        <w:rPr/>
+        <w:rPr>
+          <w:lang w:val="de-DE"/>
+        </w:rPr>
       </w:r>
     </w:p>
     <w:p>
@@ -1787,19 +1711,7 @@
       </w:pPr>
       <w:r>
         <w:rPr/>
-        <w:t xml:space="preserve">The are still some missing operations – e.g. ones that change the return type. </w:t>
-      </w:r>
-      <w:r>
-        <w:rPr/>
-        <w:t xml:space="preserve">The expression template framework has been extended to use parallel execution through the C++17 ‘execution policy’ construct. This requires changing a single loop only (in the expression template evaluation for the basic `List’ container) since all the work is done through the indexing operator[] </w:t>
-      </w:r>
-      <w:r>
-        <w:rPr/>
-        <w:t>and iterators</w:t>
-      </w:r>
-      <w:r>
-        <w:rPr/>
-        <w:t>. This will benefit vectorisation and/or GPU offloading. The other ongoing effort is to move the expression templates further up into the code into the actual discretisation:</w:t>
+        <w:t>The are still some missing operations – e.g. ones that change the return type. The expression template framework has been extended to use parallel execution through the C++17 ‘execution policy’ construct. This requires changing a single loop only (in the expression template evaluation for the basic `List’ container) since all the work is done through the indexing operator[] and iterators. This will benefit vectorisation and/or GPU offloading. The other ongoing effort is to move the expression templates further up into the code into the actual discretisation:</w:t>
       </w:r>
     </w:p>
     <w:p>
@@ -2239,7 +2151,7 @@
       <w:pgNumType w:fmt="decimal"/>
       <w:formProt w:val="false"/>
       <w:textDirection w:val="lrTb"/>
-      <w:docGrid w:type="default" w:linePitch="360" w:charSpace="10034"/>
+      <w:docGrid w:type="default" w:linePitch="360" w:charSpace="9830"/>
     </w:sectPr>
   </w:body>
 </w:document>
@@ -2255,12 +2167,10 @@
     </w:pPr>
     <w:r>
       <w:rPr/>
-    </w:r>
-    <w:r>
       <mc:AlternateContent>
         <mc:Choice Requires="wps">
           <w:drawing>
-            <wp:anchor behindDoc="0" distT="0" distB="0" distL="0" distR="0" simplePos="0" locked="0" layoutInCell="1" allowOverlap="1" relativeHeight="0">
+            <wp:anchor behindDoc="1" distT="0" distB="0" distL="0" distR="0" simplePos="0" locked="0" layoutInCell="0" allowOverlap="1" relativeHeight="7">
               <wp:simplePos x="0" y="0"/>
               <wp:positionH relativeFrom="margin">
                 <wp:align>right</wp:align>
@@ -2275,19 +2185,26 @@
               <a:graphic xmlns:a="http://schemas.openxmlformats.org/drawingml/2006/main">
                 <a:graphicData uri="http://schemas.microsoft.com/office/word/2010/wordprocessingShape">
                   <wps:wsp>
-                    <wps:cNvSpPr txBox="1"/>
+                    <wps:cNvSpPr/>
                     <wps:spPr>
                       <a:xfrm>
                         <a:off x="0" y="0"/>
-                        <a:ext cx="14605" cy="14605"/>
+                        <a:ext cx="14760" cy="14760"/>
                       </a:xfrm>
-                      <a:prstGeom prst="rect"/>
-                      <a:solidFill>
-                        <a:srgbClr val="FFFFFF">
-                          <a:alpha val="0"/>
-                        </a:srgbClr>
-                      </a:solidFill>
+                      <a:prstGeom prst="rect">
+                        <a:avLst/>
+                      </a:prstGeom>
+                      <a:noFill/>
+                      <a:ln w="0">
+                        <a:noFill/>
+                      </a:ln>
                     </wps:spPr>
+                    <wps:style>
+                      <a:lnRef idx="0"/>
+                      <a:fillRef idx="0"/>
+                      <a:effectRef idx="0"/>
+                      <a:fontRef idx="minor"/>
+                    </wps:style>
                     <wps:txbx>
                       <w:txbxContent>
                         <w:sdt>
@@ -2302,7 +2219,6 @@
                             <w:p>
                               <w:pPr>
                                 <w:pStyle w:val="Footer"/>
-                                <w:pBdr/>
                                 <w:rPr>
                                   <w:rStyle w:val="PageNumber"/>
                                 </w:rPr>
@@ -2342,7 +2258,7 @@
                         </w:sdt>
                       </w:txbxContent>
                     </wps:txbx>
-                    <wps:bodyPr anchor="t" lIns="0" tIns="0" rIns="0" bIns="0">
+                    <wps:bodyPr lIns="0" rIns="0" tIns="0" bIns="0" anchor="t">
                       <a:spAutoFit/>
                     </wps:bodyPr>
                   </wps:wsp>
@@ -2353,9 +2269,10 @@
         </mc:Choice>
         <mc:Fallback>
           <w:pict>
-            <v:rect fillcolor="#FFFFFF" style="position:absolute;rotation:-0;width:1.15pt;height:1.15pt;mso-wrap-distance-left:0pt;mso-wrap-distance-right:0pt;mso-wrap-distance-top:0pt;mso-wrap-distance-bottom:0pt;margin-top:0.05pt;mso-position-vertical-relative:text;margin-left:0pt;mso-position-horizontal:right;mso-position-horizontal-relative:margin">
-              <v:fill opacity="0f"/>
-              <v:textbox inset="0in,0in,0in,0in">
+            <v:rect id="shape_0" ID="Frame1" path="m0,0l-2147483645,0l-2147483645,-2147483646l0,-2147483646xe" fillcolor="white" stroked="f" o:allowincell="f" style="position:absolute;margin-left:0pt;margin-top:0.05pt;width:1.1pt;height:1.1pt;mso-wrap-style:square;v-text-anchor:top;mso-position-horizontal:right;mso-position-horizontal-relative:margin">
+              <v:fill o:detectmouseclick="t" type="solid" color2="black" opacity="0"/>
+              <v:stroke color="#3465a4" joinstyle="round" endcap="flat"/>
+              <v:textbox>
                 <w:txbxContent>
                   <w:sdt>
                     <w:sdtPr>
@@ -2369,7 +2286,6 @@
                       <w:p>
                         <w:pPr>
                           <w:pStyle w:val="Footer"/>
-                          <w:pBdr/>
                           <w:rPr>
                             <w:rStyle w:val="PageNumber"/>
                           </w:rPr>
@@ -2429,12 +2345,10 @@
     </w:pPr>
     <w:r>
       <w:rPr/>
-    </w:r>
-    <w:r>
       <mc:AlternateContent>
         <mc:Choice Requires="wps">
           <w:drawing>
-            <wp:anchor behindDoc="0" distT="0" distB="0" distL="0" distR="0" simplePos="0" locked="0" layoutInCell="0" allowOverlap="1" relativeHeight="3">
+            <wp:anchor behindDoc="1" distT="0" distB="0" distL="0" distR="0" simplePos="0" locked="0" layoutInCell="0" allowOverlap="1" relativeHeight="4">
               <wp:simplePos x="0" y="0"/>
               <wp:positionH relativeFrom="margin">
                 <wp:align>right</wp:align>
@@ -2442,32 +2356,38 @@
               <wp:positionV relativeFrom="paragraph">
                 <wp:posOffset>635</wp:posOffset>
               </wp:positionV>
-              <wp:extent cx="14605" cy="154940"/>
+              <wp:extent cx="14605" cy="153670"/>
               <wp:effectExtent l="0" t="0" r="0" b="0"/>
               <wp:wrapNone/>
               <wp:docPr id="2" name="Frame2"/>
               <a:graphic xmlns:a="http://schemas.openxmlformats.org/drawingml/2006/main">
                 <a:graphicData uri="http://schemas.microsoft.com/office/word/2010/wordprocessingShape">
                   <wps:wsp>
-                    <wps:cNvSpPr txBox="1"/>
+                    <wps:cNvSpPr/>
                     <wps:spPr>
                       <a:xfrm>
                         <a:off x="0" y="0"/>
-                        <a:ext cx="14605" cy="154940"/>
+                        <a:ext cx="14760" cy="153720"/>
                       </a:xfrm>
-                      <a:prstGeom prst="rect"/>
-                      <a:solidFill>
-                        <a:srgbClr val="FFFFFF">
-                          <a:alpha val="0"/>
-                        </a:srgbClr>
-                      </a:solidFill>
+                      <a:prstGeom prst="rect">
+                        <a:avLst/>
+                      </a:prstGeom>
+                      <a:noFill/>
+                      <a:ln w="0">
+                        <a:noFill/>
+                      </a:ln>
                     </wps:spPr>
+                    <wps:style>
+                      <a:lnRef idx="0"/>
+                      <a:fillRef idx="0"/>
+                      <a:effectRef idx="0"/>
+                      <a:fontRef idx="minor"/>
+                    </wps:style>
                     <wps:txbx>
                       <w:txbxContent>
                         <w:p>
                           <w:pPr>
                             <w:pStyle w:val="Footer"/>
-                            <w:pBdr/>
                             <w:rPr>
                               <w:rStyle w:val="PageNumber"/>
                             </w:rPr>
@@ -2478,7 +2398,7 @@
                         </w:p>
                       </w:txbxContent>
                     </wps:txbx>
-                    <wps:bodyPr anchor="t" lIns="0" tIns="0" rIns="0" bIns="0">
+                    <wps:bodyPr lIns="0" rIns="0" tIns="0" bIns="0" anchor="t">
                       <a:spAutoFit/>
                     </wps:bodyPr>
                   </wps:wsp>
@@ -2489,14 +2409,14 @@
         </mc:Choice>
         <mc:Fallback>
           <w:pict>
-            <v:rect fillcolor="#FFFFFF" style="position:absolute;rotation:-0;width:1.15pt;height:12.2pt;mso-wrap-distance-left:0pt;mso-wrap-distance-right:0pt;mso-wrap-distance-top:0pt;mso-wrap-distance-bottom:0pt;margin-top:0.05pt;mso-position-vertical-relative:text;margin-left:480.75pt;mso-position-horizontal:right;mso-position-horizontal-relative:margin">
-              <v:fill opacity="0f"/>
-              <v:textbox inset="0in,0in,0in,0in">
+            <v:rect id="shape_0" ID="Frame2" path="m0,0l-2147483645,0l-2147483645,-2147483646l0,-2147483646xe" fillcolor="white" stroked="f" o:allowincell="f" style="position:absolute;margin-left:480.7pt;margin-top:0.05pt;width:1.1pt;height:12.05pt;mso-wrap-style:none;v-text-anchor:middle;mso-position-horizontal:right;mso-position-horizontal-relative:margin">
+              <v:fill o:detectmouseclick="t" type="solid" color2="black" opacity="0"/>
+              <v:stroke color="#3465a4" joinstyle="round" endcap="flat"/>
+              <v:textbox>
                 <w:txbxContent>
                   <w:p>
                     <w:pPr>
                       <w:pStyle w:val="Footer"/>
-                      <w:pBdr/>
                       <w:rPr>
                         <w:rStyle w:val="PageNumber"/>
                       </w:rPr>
@@ -2545,12 +2465,10 @@
     </w:pPr>
     <w:r>
       <w:rPr/>
-    </w:r>
-    <w:r>
       <mc:AlternateContent>
         <mc:Choice Requires="wps">
           <w:drawing>
-            <wp:anchor behindDoc="0" distT="0" distB="0" distL="0" distR="0" simplePos="0" locked="0" layoutInCell="0" allowOverlap="1" relativeHeight="3">
+            <wp:anchor behindDoc="1" distT="0" distB="0" distL="0" distR="0" simplePos="0" locked="0" layoutInCell="0" allowOverlap="1" relativeHeight="4">
               <wp:simplePos x="0" y="0"/>
               <wp:positionH relativeFrom="margin">
                 <wp:align>right</wp:align>
@@ -2558,32 +2476,38 @@
               <wp:positionV relativeFrom="paragraph">
                 <wp:posOffset>635</wp:posOffset>
               </wp:positionV>
-              <wp:extent cx="14605" cy="154940"/>
+              <wp:extent cx="14605" cy="153670"/>
               <wp:effectExtent l="0" t="0" r="0" b="0"/>
               <wp:wrapNone/>
               <wp:docPr id="3" name="Frame2"/>
               <a:graphic xmlns:a="http://schemas.openxmlformats.org/drawingml/2006/main">
                 <a:graphicData uri="http://schemas.microsoft.com/office/word/2010/wordprocessingShape">
                   <wps:wsp>
-                    <wps:cNvSpPr txBox="1"/>
+                    <wps:cNvSpPr/>
                     <wps:spPr>
                       <a:xfrm>
                         <a:off x="0" y="0"/>
-                        <a:ext cx="14605" cy="154940"/>
+                        <a:ext cx="14760" cy="153720"/>
                       </a:xfrm>
-                      <a:prstGeom prst="rect"/>
-                      <a:solidFill>
-                        <a:srgbClr val="FFFFFF">
-                          <a:alpha val="0"/>
-                        </a:srgbClr>
-                      </a:solidFill>
+                      <a:prstGeom prst="rect">
+                        <a:avLst/>
+                      </a:prstGeom>
+                      <a:noFill/>
+                      <a:ln w="0">
+                        <a:noFill/>
+                      </a:ln>
                     </wps:spPr>
+                    <wps:style>
+                      <a:lnRef idx="0"/>
+                      <a:fillRef idx="0"/>
+                      <a:effectRef idx="0"/>
+                      <a:fontRef idx="minor"/>
+                    </wps:style>
                     <wps:txbx>
                       <w:txbxContent>
                         <w:p>
                           <w:pPr>
                             <w:pStyle w:val="Footer"/>
-                            <w:pBdr/>
                             <w:rPr>
                               <w:rStyle w:val="PageNumber"/>
                             </w:rPr>
@@ -2594,7 +2518,7 @@
                         </w:p>
                       </w:txbxContent>
                     </wps:txbx>
-                    <wps:bodyPr anchor="t" lIns="0" tIns="0" rIns="0" bIns="0">
+                    <wps:bodyPr lIns="0" rIns="0" tIns="0" bIns="0" anchor="t">
                       <a:spAutoFit/>
                     </wps:bodyPr>
                   </wps:wsp>
@@ -2605,14 +2529,14 @@
         </mc:Choice>
         <mc:Fallback>
           <w:pict>
-            <v:rect fillcolor="#FFFFFF" style="position:absolute;rotation:-0;width:1.15pt;height:12.2pt;mso-wrap-distance-left:0pt;mso-wrap-distance-right:0pt;mso-wrap-distance-top:0pt;mso-wrap-distance-bottom:0pt;margin-top:0.05pt;mso-position-vertical-relative:text;margin-left:480.75pt;mso-position-horizontal:right;mso-position-horizontal-relative:margin">
-              <v:fill opacity="0f"/>
-              <v:textbox inset="0in,0in,0in,0in">
+            <v:rect id="shape_0" ID="Frame2" path="m0,0l-2147483645,0l-2147483645,-2147483646l0,-2147483646xe" fillcolor="white" stroked="f" o:allowincell="f" style="position:absolute;margin-left:480.7pt;margin-top:0.05pt;width:1.1pt;height:12.05pt;mso-wrap-style:none;v-text-anchor:middle;mso-position-horizontal:right;mso-position-horizontal-relative:margin">
+              <v:fill o:detectmouseclick="t" type="solid" color2="black" opacity="0"/>
+              <v:stroke color="#3465a4" joinstyle="round" endcap="flat"/>
+              <v:textbox>
                 <w:txbxContent>
                   <w:p>
                     <w:pPr>
                       <w:pStyle w:val="Footer"/>
-                      <w:pBdr/>
                       <w:rPr>
                         <w:rStyle w:val="PageNumber"/>
                       </w:rPr>
@@ -4298,8 +4222,8 @@
     <w:pPr/>
     <w:rPr/>
   </w:style>
-  <w:style w:type="paragraph" w:styleId="FrameContentsuser" w:customStyle="1">
-    <w:name w:val="Frame Contents (user)"/>
+  <w:style w:type="paragraph" w:styleId="FrameContents" w:customStyle="1">
+    <w:name w:val="Frame Contents"/>
     <w:basedOn w:val="Normal"/>
     <w:qFormat/>
     <w:pPr/>
@@ -4324,8 +4248,8 @@
       <w:rFonts w:ascii="Courier New" w:hAnsi="Courier New"/>
     </w:rPr>
   </w:style>
-  <w:style w:type="paragraph" w:styleId="FrameContents">
-    <w:name w:val="Frame Contents"/>
+  <w:style w:type="paragraph" w:styleId="FrameContentsuser">
+    <w:name w:val="Frame Contents (user)"/>
     <w:basedOn w:val="Normal"/>
     <w:qFormat/>
     <w:pPr/>

</xml_diff>